<commit_message>
update resume file and version links
</commit_message>
<xml_diff>
--- a/assets/Resume.docx
+++ b/assets/Resume.docx
@@ -14,8 +14,8 @@
           <w:bCs/>
           <w:smallCaps w:val="0"/>
           <w:color w:val="5B740A"/>
-          <w:sz w:val="40"/>
-          <w:szCs w:val="40"/>
+          <w:sz w:val="52"/>
+          <w:szCs w:val="52"/>
         </w:rPr>
       </w:pPr>
       <w:r>
@@ -25,8 +25,8 @@
           <w:bCs/>
           <w:smallCaps w:val="0"/>
           <w:color w:val="5B740A"/>
-          <w:sz w:val="40"/>
-          <w:szCs w:val="40"/>
+          <w:sz w:val="52"/>
+          <w:szCs w:val="52"/>
         </w:rPr>
         <w:t>Chase Corbin</w:t>
       </w:r>
@@ -36,20 +36,16 @@
         <w:spacing w:before="120" w:after="240"/>
         <w:jc w:val="center"/>
         <w:rPr>
-          <w:rFonts w:ascii="Arial" w:hAnsi="Arial" w:cs="Arial"/>
+          <w:rFonts w:asciiTheme="minorHAnsi" w:hAnsiTheme="minorHAnsi" w:cstheme="minorHAnsi"/>
           <w:color w:val="000000" w:themeColor="text1"/>
-          <w:sz w:val="22"/>
-          <w:szCs w:val="22"/>
         </w:rPr>
       </w:pPr>
       <w:hyperlink r:id="rId8" w:history="1">
         <w:r>
           <w:rPr>
             <w:rStyle w:val="Hyperlink"/>
-            <w:rFonts w:ascii="Arial" w:hAnsi="Arial" w:cs="Arial"/>
+            <w:rFonts w:asciiTheme="minorHAnsi" w:hAnsiTheme="minorHAnsi" w:cstheme="minorHAnsi"/>
             <w:color w:val="000000" w:themeColor="text1"/>
-            <w:sz w:val="22"/>
-            <w:szCs w:val="22"/>
             <w:u w:val="none"/>
           </w:rPr>
           <w:t>chase9619@gmail.com</w:t>
@@ -58,74 +54,58 @@
       <w:r>
         <w:rPr>
           <w:rStyle w:val="Hyperlink"/>
-          <w:rFonts w:ascii="Arial" w:hAnsi="Arial" w:cs="Arial"/>
+          <w:rFonts w:asciiTheme="minorHAnsi" w:hAnsiTheme="minorHAnsi" w:cstheme="minorHAnsi"/>
           <w:color w:val="000000" w:themeColor="text1"/>
-          <w:sz w:val="22"/>
-          <w:szCs w:val="22"/>
           <w:u w:val="none"/>
         </w:rPr>
         <w:t xml:space="preserve"> | </w:t>
       </w:r>
       <w:r>
         <w:rPr>
-          <w:rFonts w:ascii="Arial" w:hAnsi="Arial" w:cs="Arial"/>
+          <w:rFonts w:asciiTheme="minorHAnsi" w:hAnsiTheme="minorHAnsi" w:cstheme="minorHAnsi"/>
           <w:color w:val="000000" w:themeColor="text1"/>
-          <w:sz w:val="22"/>
-          <w:szCs w:val="22"/>
         </w:rPr>
         <w:t>Molena</w:t>
       </w:r>
       <w:r>
         <w:rPr>
-          <w:rFonts w:ascii="Arial" w:hAnsi="Arial" w:cs="Arial"/>
+          <w:rFonts w:asciiTheme="minorHAnsi" w:hAnsiTheme="minorHAnsi" w:cstheme="minorHAnsi"/>
           <w:color w:val="000000" w:themeColor="text1"/>
-          <w:sz w:val="22"/>
-          <w:szCs w:val="22"/>
         </w:rPr>
         <w:t>, Georgia</w:t>
       </w:r>
       <w:r>
         <w:rPr>
-          <w:rFonts w:ascii="Arial" w:hAnsi="Arial" w:cs="Arial"/>
+          <w:rFonts w:asciiTheme="minorHAnsi" w:hAnsiTheme="minorHAnsi" w:cstheme="minorHAnsi"/>
           <w:color w:val="000000" w:themeColor="text1"/>
-          <w:sz w:val="22"/>
-          <w:szCs w:val="22"/>
         </w:rPr>
         <w:t xml:space="preserve"> | (</w:t>
       </w:r>
       <w:r>
         <w:rPr>
-          <w:rFonts w:ascii="Arial" w:hAnsi="Arial" w:cs="Arial"/>
+          <w:rFonts w:asciiTheme="minorHAnsi" w:hAnsiTheme="minorHAnsi" w:cstheme="minorHAnsi"/>
           <w:color w:val="000000" w:themeColor="text1"/>
-          <w:sz w:val="22"/>
-          <w:szCs w:val="22"/>
         </w:rPr>
         <w:t>678</w:t>
       </w:r>
       <w:r>
         <w:rPr>
-          <w:rFonts w:ascii="Arial" w:hAnsi="Arial" w:cs="Arial"/>
+          <w:rFonts w:asciiTheme="minorHAnsi" w:hAnsiTheme="minorHAnsi" w:cstheme="minorHAnsi"/>
           <w:color w:val="000000" w:themeColor="text1"/>
-          <w:sz w:val="22"/>
-          <w:szCs w:val="22"/>
         </w:rPr>
         <w:t xml:space="preserve">) </w:t>
       </w:r>
       <w:r>
         <w:rPr>
-          <w:rFonts w:ascii="Arial" w:hAnsi="Arial" w:cs="Arial"/>
+          <w:rFonts w:asciiTheme="minorHAnsi" w:hAnsiTheme="minorHAnsi" w:cstheme="minorHAnsi"/>
           <w:color w:val="000000" w:themeColor="text1"/>
-          <w:sz w:val="22"/>
-          <w:szCs w:val="22"/>
         </w:rPr>
         <w:t>281-419</w:t>
       </w:r>
       <w:r>
         <w:rPr>
-          <w:rFonts w:ascii="Arial" w:hAnsi="Arial" w:cs="Arial"/>
+          <w:rFonts w:asciiTheme="minorHAnsi" w:hAnsiTheme="minorHAnsi" w:cstheme="minorHAnsi"/>
           <w:color w:val="000000" w:themeColor="text1"/>
-          <w:sz w:val="22"/>
-          <w:szCs w:val="22"/>
         </w:rPr>
         <w:t>3</w:t>
       </w:r>
@@ -153,8 +133,6 @@
           <w:rFonts w:ascii="Arial" w:hAnsi="Arial" w:cs="Arial"/>
           <w:smallCaps w:val="0"/>
           <w:color w:val="5C760A" w:themeColor="accent1" w:themeShade="BF"/>
-          <w:sz w:val="20"/>
-          <w:szCs w:val="20"/>
         </w:rPr>
       </w:pPr>
       <w:r>
@@ -162,8 +140,6 @@
           <w:rFonts w:ascii="Arial" w:hAnsi="Arial" w:cs="Arial"/>
           <w:smallCaps w:val="0"/>
           <w:color w:val="5C760A" w:themeColor="accent1" w:themeShade="BF"/>
-          <w:sz w:val="20"/>
-          <w:szCs w:val="20"/>
         </w:rPr>
         <w:t>EXPERIENCE</w:t>
       </w:r>
@@ -192,25 +168,16 @@
           <w:b/>
           <w:bCs/>
           <w:color w:val="auto"/>
-          <w:szCs w:val="28"/>
-        </w:rPr>
-        <w:t>IT Support Specialist</w:t>
-      </w:r>
-      <w:r>
-        <w:rPr>
-          <w:rFonts w:ascii="Georgia" w:hAnsi="Georgia"/>
-          <w:b/>
-          <w:bCs/>
-          <w:color w:val="auto"/>
-          <w:szCs w:val="28"/>
-        </w:rPr>
-        <w:t xml:space="preserve"> | Southern Crescent Technical College </w:t>
-      </w:r>
-    </w:p>
-    <w:p>
-      <w:pPr>
-        <w:rPr>
-          <w:rFonts w:ascii="Arial" w:hAnsi="Arial" w:cs="Arial"/>
+          <w:sz w:val="28"/>
+          <w:szCs w:val="36"/>
+        </w:rPr>
+        <w:t xml:space="preserve">IT Support Specialist | Southern Crescent Technical College </w:t>
+      </w:r>
+    </w:p>
+    <w:p>
+      <w:pPr>
+        <w:rPr>
+          <w:rFonts w:ascii="Georgia" w:hAnsi="Georgia" w:cs="Arial"/>
           <w:color w:val="000000"/>
           <w:sz w:val="20"/>
           <w:szCs w:val="20"/>
@@ -218,7 +185,7 @@
       </w:pPr>
       <w:r>
         <w:rPr>
-          <w:rFonts w:ascii="Arial" w:hAnsi="Arial" w:cs="Arial"/>
+          <w:rFonts w:ascii="Georgia" w:hAnsi="Georgia" w:cs="Arial"/>
           <w:color w:val="000000"/>
           <w:sz w:val="20"/>
           <w:szCs w:val="20"/>
@@ -227,64 +194,36 @@
       </w:r>
       <w:r>
         <w:rPr>
-          <w:rFonts w:ascii="Arial" w:hAnsi="Arial" w:cs="Arial"/>
+          <w:rFonts w:ascii="Georgia" w:hAnsi="Georgia" w:cs="Arial"/>
           <w:color w:val="000000"/>
-          <w:sz w:val="20"/>
-          <w:szCs w:val="20"/>
         </w:rPr>
         <w:t>January</w:t>
       </w:r>
       <w:r>
         <w:rPr>
-          <w:rFonts w:ascii="Arial" w:hAnsi="Arial" w:cs="Arial"/>
+          <w:rFonts w:ascii="Georgia" w:hAnsi="Georgia" w:cs="Arial"/>
           <w:color w:val="000000"/>
-          <w:sz w:val="20"/>
-          <w:szCs w:val="20"/>
-        </w:rPr>
-        <w:t xml:space="preserve"> 20</w:t>
-      </w:r>
-      <w:r>
-        <w:rPr>
-          <w:rFonts w:ascii="Arial" w:hAnsi="Arial" w:cs="Arial"/>
+        </w:rPr>
+        <w:t xml:space="preserve"> 202</w:t>
+      </w:r>
+      <w:r>
+        <w:rPr>
+          <w:rFonts w:ascii="Georgia" w:hAnsi="Georgia" w:cs="Arial"/>
           <w:color w:val="000000"/>
-          <w:sz w:val="20"/>
-          <w:szCs w:val="20"/>
         </w:rPr>
         <w:t>2</w:t>
       </w:r>
       <w:r>
         <w:rPr>
-          <w:rFonts w:ascii="Arial" w:hAnsi="Arial" w:cs="Arial"/>
+          <w:rFonts w:ascii="Georgia" w:hAnsi="Georgia" w:cs="Arial"/>
           <w:color w:val="000000"/>
-          <w:sz w:val="20"/>
-          <w:szCs w:val="20"/>
-        </w:rPr>
-        <w:t>2</w:t>
-      </w:r>
-      <w:r>
-        <w:rPr>
-          <w:rFonts w:ascii="Arial" w:hAnsi="Arial" w:cs="Arial"/>
+        </w:rPr>
+        <w:t xml:space="preserve"> – </w:t>
+      </w:r>
+      <w:r>
+        <w:rPr>
+          <w:rFonts w:ascii="Georgia" w:hAnsi="Georgia" w:cs="Arial"/>
           <w:color w:val="000000"/>
-          <w:sz w:val="20"/>
-          <w:szCs w:val="20"/>
-        </w:rPr>
-        <w:t xml:space="preserve"> –</w:t>
-      </w:r>
-      <w:r>
-        <w:rPr>
-          <w:rFonts w:ascii="Arial" w:hAnsi="Arial" w:cs="Arial"/>
-          <w:color w:val="000000"/>
-          <w:sz w:val="20"/>
-          <w:szCs w:val="20"/>
-        </w:rPr>
-        <w:t xml:space="preserve"> </w:t>
-      </w:r>
-      <w:r>
-        <w:rPr>
-          <w:rFonts w:ascii="Arial" w:hAnsi="Arial" w:cs="Arial"/>
-          <w:color w:val="000000"/>
-          <w:sz w:val="20"/>
-          <w:szCs w:val="20"/>
         </w:rPr>
         <w:t>Present</w:t>
       </w:r>
@@ -297,14 +236,34 @@
           <w:numId w:val="20"/>
         </w:numPr>
         <w:ind w:left="720"/>
-      </w:pPr>
-      <w:r>
+        <w:rPr>
+          <w:rFonts w:asciiTheme="minorHAnsi" w:hAnsiTheme="minorHAnsi" w:cstheme="minorHAnsi"/>
+          <w:sz w:val="22"/>
+          <w:szCs w:val="22"/>
+        </w:rPr>
+      </w:pPr>
+      <w:r>
+        <w:rPr>
+          <w:rFonts w:asciiTheme="minorHAnsi" w:hAnsiTheme="minorHAnsi" w:cstheme="minorHAnsi"/>
+          <w:sz w:val="22"/>
+          <w:szCs w:val="22"/>
+        </w:rPr>
         <w:t>Configur</w:t>
       </w:r>
       <w:r>
+        <w:rPr>
+          <w:rFonts w:asciiTheme="minorHAnsi" w:hAnsiTheme="minorHAnsi" w:cstheme="minorHAnsi"/>
+          <w:sz w:val="22"/>
+          <w:szCs w:val="22"/>
+        </w:rPr>
         <w:t>ing</w:t>
       </w:r>
       <w:r>
+        <w:rPr>
+          <w:rFonts w:asciiTheme="minorHAnsi" w:hAnsiTheme="minorHAnsi" w:cstheme="minorHAnsi"/>
+          <w:sz w:val="22"/>
+          <w:szCs w:val="22"/>
+        </w:rPr>
         <w:t xml:space="preserve"> BIOS/UEFI for security and PXE boot</w:t>
       </w:r>
     </w:p>
@@ -316,40 +275,45 @@
           <w:numId w:val="20"/>
         </w:numPr>
         <w:ind w:left="720"/>
-      </w:pPr>
-      <w:r>
-        <w:rPr>
-          <w:rFonts w:ascii="Arial" w:hAnsi="Arial" w:cs="Arial"/>
+        <w:rPr>
+          <w:rFonts w:asciiTheme="minorHAnsi" w:hAnsiTheme="minorHAnsi" w:cstheme="minorHAnsi"/>
+          <w:sz w:val="22"/>
+          <w:szCs w:val="22"/>
+        </w:rPr>
+      </w:pPr>
+      <w:r>
+        <w:rPr>
+          <w:rFonts w:asciiTheme="minorHAnsi" w:hAnsiTheme="minorHAnsi" w:cstheme="minorHAnsi"/>
           <w:color w:val="000000"/>
-          <w:sz w:val="20"/>
-          <w:szCs w:val="20"/>
+          <w:sz w:val="22"/>
+          <w:szCs w:val="22"/>
         </w:rPr>
         <w:t>Imag</w:t>
       </w:r>
       <w:r>
         <w:rPr>
-          <w:rFonts w:ascii="Arial" w:hAnsi="Arial" w:cs="Arial"/>
+          <w:rFonts w:asciiTheme="minorHAnsi" w:hAnsiTheme="minorHAnsi" w:cstheme="minorHAnsi"/>
           <w:color w:val="000000"/>
-          <w:sz w:val="20"/>
-          <w:szCs w:val="20"/>
+          <w:sz w:val="22"/>
+          <w:szCs w:val="22"/>
         </w:rPr>
         <w:t>e</w:t>
       </w:r>
       <w:r>
         <w:rPr>
-          <w:rFonts w:ascii="Arial" w:hAnsi="Arial" w:cs="Arial"/>
+          <w:rFonts w:asciiTheme="minorHAnsi" w:hAnsiTheme="minorHAnsi" w:cstheme="minorHAnsi"/>
           <w:color w:val="000000"/>
-          <w:sz w:val="20"/>
-          <w:szCs w:val="20"/>
+          <w:sz w:val="22"/>
+          <w:szCs w:val="22"/>
         </w:rPr>
         <w:t xml:space="preserve"> up to 48 computers simultaneously using WDS</w:t>
       </w:r>
       <w:r>
         <w:rPr>
-          <w:rFonts w:ascii="Arial" w:hAnsi="Arial" w:cs="Arial"/>
+          <w:rFonts w:asciiTheme="minorHAnsi" w:hAnsiTheme="minorHAnsi" w:cstheme="minorHAnsi"/>
           <w:color w:val="000000"/>
-          <w:sz w:val="20"/>
-          <w:szCs w:val="20"/>
+          <w:sz w:val="22"/>
+          <w:szCs w:val="22"/>
         </w:rPr>
         <w:t xml:space="preserve"> </w:t>
       </w:r>
@@ -362,22 +326,27 @@
           <w:numId w:val="20"/>
         </w:numPr>
         <w:ind w:left="720"/>
-      </w:pPr>
-      <w:r>
-        <w:rPr>
-          <w:rFonts w:ascii="Arial" w:hAnsi="Arial" w:cs="Arial"/>
+        <w:rPr>
+          <w:rFonts w:asciiTheme="minorHAnsi" w:hAnsiTheme="minorHAnsi" w:cstheme="minorHAnsi"/>
+          <w:sz w:val="22"/>
+          <w:szCs w:val="22"/>
+        </w:rPr>
+      </w:pPr>
+      <w:r>
+        <w:rPr>
+          <w:rFonts w:asciiTheme="minorHAnsi" w:hAnsiTheme="minorHAnsi" w:cstheme="minorHAnsi"/>
           <w:color w:val="000000"/>
-          <w:sz w:val="20"/>
-          <w:szCs w:val="20"/>
+          <w:sz w:val="22"/>
+          <w:szCs w:val="22"/>
         </w:rPr>
         <w:t xml:space="preserve">Work extensively with WSUS, SCCM, Prey Project, ADUC, GoverLan, WDS, TransWiz, </w:t>
       </w:r>
       <w:r>
         <w:rPr>
-          <w:rFonts w:ascii="Arial" w:hAnsi="Arial" w:cs="Arial"/>
+          <w:rFonts w:asciiTheme="minorHAnsi" w:hAnsiTheme="minorHAnsi" w:cstheme="minorHAnsi"/>
           <w:color w:val="000000"/>
-          <w:sz w:val="20"/>
-          <w:szCs w:val="20"/>
+          <w:sz w:val="22"/>
+          <w:szCs w:val="22"/>
         </w:rPr>
         <w:t xml:space="preserve">and similar consoles/applications/servers </w:t>
       </w:r>
@@ -390,13 +359,18 @@
           <w:numId w:val="20"/>
         </w:numPr>
         <w:ind w:left="720"/>
-      </w:pPr>
-      <w:r>
-        <w:rPr>
-          <w:rFonts w:ascii="Arial" w:hAnsi="Arial" w:cs="Arial"/>
+        <w:rPr>
+          <w:rFonts w:asciiTheme="minorHAnsi" w:hAnsiTheme="minorHAnsi" w:cstheme="minorHAnsi"/>
+          <w:sz w:val="22"/>
+          <w:szCs w:val="22"/>
+        </w:rPr>
+      </w:pPr>
+      <w:r>
+        <w:rPr>
+          <w:rFonts w:asciiTheme="minorHAnsi" w:hAnsiTheme="minorHAnsi" w:cstheme="minorHAnsi"/>
           <w:color w:val="000000"/>
-          <w:sz w:val="20"/>
-          <w:szCs w:val="20"/>
+          <w:sz w:val="22"/>
+          <w:szCs w:val="22"/>
         </w:rPr>
         <w:t xml:space="preserve">Maintain Windows updates </w:t>
       </w:r>
@@ -409,13 +383,18 @@
           <w:numId w:val="20"/>
         </w:numPr>
         <w:ind w:left="720"/>
-      </w:pPr>
-      <w:r>
-        <w:rPr>
-          <w:rFonts w:ascii="Arial" w:hAnsi="Arial" w:cs="Arial"/>
+        <w:rPr>
+          <w:rFonts w:asciiTheme="minorHAnsi" w:hAnsiTheme="minorHAnsi" w:cstheme="minorHAnsi"/>
+          <w:sz w:val="22"/>
+          <w:szCs w:val="22"/>
+        </w:rPr>
+      </w:pPr>
+      <w:r>
+        <w:rPr>
+          <w:rFonts w:asciiTheme="minorHAnsi" w:hAnsiTheme="minorHAnsi" w:cstheme="minorHAnsi"/>
           <w:color w:val="000000"/>
-          <w:sz w:val="20"/>
-          <w:szCs w:val="20"/>
+          <w:sz w:val="22"/>
+          <w:szCs w:val="22"/>
         </w:rPr>
         <w:t>Teaching end users how to properly troubleshoot common issues over the phone or in person if needed</w:t>
       </w:r>
@@ -428,31 +407,36 @@
           <w:numId w:val="20"/>
         </w:numPr>
         <w:ind w:left="720"/>
-      </w:pPr>
-      <w:r>
-        <w:rPr>
-          <w:rFonts w:ascii="Arial" w:hAnsi="Arial" w:cs="Arial"/>
+        <w:rPr>
+          <w:rFonts w:asciiTheme="minorHAnsi" w:hAnsiTheme="minorHAnsi" w:cstheme="minorHAnsi"/>
+          <w:sz w:val="22"/>
+          <w:szCs w:val="22"/>
+        </w:rPr>
+      </w:pPr>
+      <w:r>
+        <w:rPr>
+          <w:rFonts w:asciiTheme="minorHAnsi" w:hAnsiTheme="minorHAnsi" w:cstheme="minorHAnsi"/>
           <w:color w:val="000000"/>
-          <w:sz w:val="20"/>
-          <w:szCs w:val="20"/>
+          <w:sz w:val="22"/>
+          <w:szCs w:val="22"/>
         </w:rPr>
         <w:t>Successfully resolv</w:t>
       </w:r>
       <w:r>
         <w:rPr>
-          <w:rFonts w:ascii="Arial" w:hAnsi="Arial" w:cs="Arial"/>
+          <w:rFonts w:asciiTheme="minorHAnsi" w:hAnsiTheme="minorHAnsi" w:cstheme="minorHAnsi"/>
           <w:color w:val="000000"/>
-          <w:sz w:val="20"/>
-          <w:szCs w:val="20"/>
+          <w:sz w:val="22"/>
+          <w:szCs w:val="22"/>
         </w:rPr>
         <w:t>e</w:t>
       </w:r>
       <w:r>
         <w:rPr>
-          <w:rFonts w:ascii="Arial" w:hAnsi="Arial" w:cs="Arial"/>
+          <w:rFonts w:asciiTheme="minorHAnsi" w:hAnsiTheme="minorHAnsi" w:cstheme="minorHAnsi"/>
           <w:color w:val="000000"/>
-          <w:sz w:val="20"/>
-          <w:szCs w:val="20"/>
+          <w:sz w:val="22"/>
+          <w:szCs w:val="22"/>
         </w:rPr>
         <w:t xml:space="preserve"> issues using remote management software</w:t>
       </w:r>
@@ -465,13 +449,18 @@
           <w:numId w:val="20"/>
         </w:numPr>
         <w:ind w:left="720"/>
-      </w:pPr>
-      <w:r>
-        <w:rPr>
-          <w:rFonts w:ascii="Arial" w:hAnsi="Arial" w:cs="Arial"/>
+        <w:rPr>
+          <w:rFonts w:asciiTheme="minorHAnsi" w:hAnsiTheme="minorHAnsi" w:cstheme="minorHAnsi"/>
+          <w:sz w:val="22"/>
+          <w:szCs w:val="22"/>
+        </w:rPr>
+      </w:pPr>
+      <w:r>
+        <w:rPr>
+          <w:rFonts w:asciiTheme="minorHAnsi" w:hAnsiTheme="minorHAnsi" w:cstheme="minorHAnsi"/>
           <w:color w:val="000000"/>
-          <w:sz w:val="20"/>
-          <w:szCs w:val="20"/>
+          <w:sz w:val="22"/>
+          <w:szCs w:val="22"/>
         </w:rPr>
         <w:t>Comfortably use windows Command Prompt/PowerShell to resolve network conflicts</w:t>
       </w:r>
@@ -484,13 +473,18 @@
           <w:numId w:val="20"/>
         </w:numPr>
         <w:ind w:left="720"/>
-      </w:pPr>
-      <w:r>
-        <w:rPr>
-          <w:rFonts w:ascii="Arial" w:hAnsi="Arial" w:cs="Arial"/>
+        <w:rPr>
+          <w:rFonts w:asciiTheme="minorHAnsi" w:hAnsiTheme="minorHAnsi" w:cstheme="minorHAnsi"/>
+          <w:sz w:val="22"/>
+          <w:szCs w:val="22"/>
+        </w:rPr>
+      </w:pPr>
+      <w:r>
+        <w:rPr>
+          <w:rFonts w:asciiTheme="minorHAnsi" w:hAnsiTheme="minorHAnsi" w:cstheme="minorHAnsi"/>
           <w:color w:val="000000"/>
-          <w:sz w:val="20"/>
-          <w:szCs w:val="20"/>
+          <w:sz w:val="22"/>
+          <w:szCs w:val="22"/>
         </w:rPr>
         <w:t>Successfully patched in new network cabling for new endpoints in the datacenter</w:t>
       </w:r>
@@ -516,7 +510,8 @@
           <w:b/>
           <w:bCs/>
           <w:color w:val="auto"/>
-          <w:szCs w:val="28"/>
+          <w:sz w:val="28"/>
+          <w:szCs w:val="36"/>
         </w:rPr>
         <w:t xml:space="preserve">Tutor | Southern Crescent Technical College </w:t>
       </w:r>
@@ -524,7 +519,7 @@
     <w:p>
       <w:pPr>
         <w:rPr>
-          <w:rFonts w:ascii="Arial" w:hAnsi="Arial" w:cs="Arial"/>
+          <w:rFonts w:ascii="Georgia" w:hAnsi="Georgia" w:cs="Arial"/>
           <w:color w:val="000000"/>
           <w:sz w:val="20"/>
           <w:szCs w:val="20"/>
@@ -542,65 +537,30 @@
       <w:bookmarkStart w:id="0" w:name="_Hlk54967267"/>
       <w:r>
         <w:rPr>
-          <w:rFonts w:ascii="Arial" w:hAnsi="Arial" w:cs="Arial"/>
+          <w:rFonts w:ascii="Georgia" w:hAnsi="Georgia" w:cs="Arial"/>
           <w:color w:val="000000"/>
-          <w:sz w:val="20"/>
-          <w:szCs w:val="20"/>
-        </w:rPr>
-        <w:t>March</w:t>
-      </w:r>
-      <w:r>
-        <w:rPr>
-          <w:rFonts w:ascii="Arial" w:hAnsi="Arial" w:cs="Arial"/>
+        </w:rPr>
+        <w:t>March 2020 –</w:t>
+      </w:r>
+      <w:bookmarkEnd w:id="0"/>
+      <w:r>
+        <w:rPr>
+          <w:rFonts w:ascii="Georgia" w:hAnsi="Georgia" w:cs="Arial"/>
           <w:color w:val="000000"/>
-          <w:sz w:val="20"/>
-          <w:szCs w:val="20"/>
-        </w:rPr>
-        <w:t xml:space="preserve"> 20</w:t>
-      </w:r>
-      <w:r>
-        <w:rPr>
-          <w:rFonts w:ascii="Arial" w:hAnsi="Arial" w:cs="Arial"/>
+        </w:rPr>
+        <w:t xml:space="preserve"> </w:t>
+      </w:r>
+      <w:r>
+        <w:rPr>
+          <w:rFonts w:ascii="Georgia" w:hAnsi="Georgia" w:cs="Arial"/>
           <w:color w:val="000000"/>
-          <w:sz w:val="20"/>
-          <w:szCs w:val="20"/>
-        </w:rPr>
-        <w:t>20</w:t>
-      </w:r>
-      <w:r>
-        <w:rPr>
-          <w:rFonts w:ascii="Arial" w:hAnsi="Arial" w:cs="Arial"/>
+        </w:rPr>
+        <w:t>December</w:t>
+      </w:r>
+      <w:r>
+        <w:rPr>
+          <w:rFonts w:ascii="Georgia" w:hAnsi="Georgia" w:cs="Arial"/>
           <w:color w:val="000000"/>
-          <w:sz w:val="20"/>
-          <w:szCs w:val="20"/>
-        </w:rPr>
-        <w:t xml:space="preserve"> –</w:t>
-      </w:r>
-      <w:bookmarkEnd w:id="0"/>
-      <w:r>
-        <w:rPr>
-          <w:rFonts w:ascii="Arial" w:hAnsi="Arial" w:cs="Arial"/>
-          <w:color w:val="000000"/>
-          <w:sz w:val="20"/>
-          <w:szCs w:val="20"/>
-        </w:rPr>
-        <w:t xml:space="preserve"> </w:t>
-      </w:r>
-      <w:r>
-        <w:rPr>
-          <w:rFonts w:ascii="Arial" w:hAnsi="Arial" w:cs="Arial"/>
-          <w:color w:val="000000"/>
-          <w:sz w:val="20"/>
-          <w:szCs w:val="20"/>
-        </w:rPr>
-        <w:t>December</w:t>
-      </w:r>
-      <w:r>
-        <w:rPr>
-          <w:rFonts w:ascii="Arial" w:hAnsi="Arial" w:cs="Arial"/>
-          <w:color w:val="000000"/>
-          <w:sz w:val="20"/>
-          <w:szCs w:val="20"/>
         </w:rPr>
         <w:t xml:space="preserve"> 2021</w:t>
       </w:r>
@@ -616,16 +576,16 @@
         <w:rPr>
           <w:rFonts w:ascii="Arial" w:hAnsi="Arial" w:cs="Arial"/>
           <w:color w:val="000000"/>
-          <w:sz w:val="20"/>
-          <w:szCs w:val="20"/>
+          <w:sz w:val="22"/>
+          <w:szCs w:val="22"/>
         </w:rPr>
       </w:pPr>
       <w:r>
         <w:rPr>
           <w:rFonts w:ascii="Arial" w:hAnsi="Arial" w:cs="Arial"/>
           <w:color w:val="000000"/>
-          <w:sz w:val="20"/>
-          <w:szCs w:val="20"/>
+          <w:sz w:val="22"/>
+          <w:szCs w:val="22"/>
         </w:rPr>
         <w:t>Successfully taught students foundational programming languages such as HTML, CSS, JS, and PHP/SQL</w:t>
       </w:r>
@@ -641,16 +601,16 @@
         <w:rPr>
           <w:rFonts w:ascii="Arial" w:hAnsi="Arial" w:cs="Arial"/>
           <w:color w:val="000000"/>
-          <w:sz w:val="20"/>
-          <w:szCs w:val="20"/>
+          <w:sz w:val="22"/>
+          <w:szCs w:val="22"/>
         </w:rPr>
       </w:pPr>
       <w:r>
         <w:rPr>
           <w:rFonts w:ascii="Arial" w:hAnsi="Arial" w:cs="Arial"/>
           <w:color w:val="000000"/>
-          <w:sz w:val="20"/>
-          <w:szCs w:val="20"/>
+          <w:sz w:val="22"/>
+          <w:szCs w:val="22"/>
         </w:rPr>
         <w:t>Regularly reached out to students via email/phone to re-schedule appointments and adjusted schedule accordingly</w:t>
       </w:r>
@@ -666,16 +626,16 @@
         <w:rPr>
           <w:rFonts w:ascii="Arial" w:hAnsi="Arial" w:cs="Arial"/>
           <w:color w:val="000000"/>
-          <w:sz w:val="20"/>
-          <w:szCs w:val="20"/>
+          <w:sz w:val="22"/>
+          <w:szCs w:val="22"/>
         </w:rPr>
       </w:pPr>
       <w:r>
         <w:rPr>
           <w:rFonts w:ascii="Arial" w:hAnsi="Arial" w:cs="Arial"/>
           <w:color w:val="000000"/>
-          <w:sz w:val="20"/>
-          <w:szCs w:val="20"/>
+          <w:sz w:val="22"/>
+          <w:szCs w:val="22"/>
         </w:rPr>
         <w:t>Maintained an excellent attendance and attitude</w:t>
       </w:r>
@@ -691,16 +651,16 @@
         <w:rPr>
           <w:rFonts w:ascii="Arial" w:hAnsi="Arial" w:cs="Arial"/>
           <w:color w:val="000000"/>
-          <w:sz w:val="20"/>
-          <w:szCs w:val="20"/>
+          <w:sz w:val="22"/>
+          <w:szCs w:val="22"/>
         </w:rPr>
       </w:pPr>
       <w:r>
         <w:rPr>
           <w:rFonts w:ascii="Arial" w:hAnsi="Arial" w:cs="Arial"/>
           <w:color w:val="000000"/>
-          <w:sz w:val="20"/>
-          <w:szCs w:val="20"/>
+          <w:sz w:val="22"/>
+          <w:szCs w:val="22"/>
         </w:rPr>
         <w:t>Taught math concepts such as statistics, Geometry, Algebra (I, II, III)</w:t>
       </w:r>
@@ -715,16 +675,16 @@
         <w:ind w:left="720"/>
         <w:rPr>
           <w:rFonts w:ascii="Arial" w:hAnsi="Arial" w:cs="Arial"/>
-          <w:sz w:val="20"/>
-          <w:szCs w:val="20"/>
+          <w:sz w:val="22"/>
+          <w:szCs w:val="22"/>
         </w:rPr>
       </w:pPr>
       <w:r>
         <w:rPr>
           <w:rFonts w:ascii="Arial" w:hAnsi="Arial" w:cs="Arial"/>
           <w:color w:val="000000"/>
-          <w:sz w:val="20"/>
-          <w:szCs w:val="20"/>
+          <w:sz w:val="22"/>
+          <w:szCs w:val="22"/>
         </w:rPr>
         <w:t>Teaching future nursing majors in preparation for PSB/TEAS Tests</w:t>
       </w:r>
@@ -756,7 +716,8 @@
           <w:b/>
           <w:bCs/>
           <w:color w:val="auto"/>
-          <w:szCs w:val="28"/>
+          <w:sz w:val="28"/>
+          <w:szCs w:val="36"/>
         </w:rPr>
         <w:t>Intern</w:t>
       </w:r>
@@ -766,7 +727,8 @@
           <w:b/>
           <w:bCs/>
           <w:color w:val="auto"/>
-          <w:szCs w:val="28"/>
+          <w:sz w:val="28"/>
+          <w:szCs w:val="36"/>
         </w:rPr>
         <w:t xml:space="preserve"> | </w:t>
       </w:r>
@@ -776,7 +738,8 @@
           <w:b/>
           <w:bCs/>
           <w:color w:val="auto"/>
-          <w:szCs w:val="28"/>
+          <w:sz w:val="28"/>
+          <w:szCs w:val="36"/>
         </w:rPr>
         <w:t>Iron Comet</w:t>
       </w:r>
@@ -786,7 +749,8 @@
           <w:b/>
           <w:bCs/>
           <w:color w:val="auto"/>
-          <w:szCs w:val="28"/>
+          <w:sz w:val="28"/>
+          <w:szCs w:val="36"/>
         </w:rPr>
         <w:t xml:space="preserve"> </w:t>
       </w:r>
@@ -794,29 +758,38 @@
     <w:p>
       <w:pPr>
         <w:rPr>
-          <w:rFonts w:ascii="Arial" w:hAnsi="Arial" w:cs="Arial"/>
+          <w:rFonts w:ascii="Georgia" w:hAnsi="Georgia" w:cs="Arial"/>
+          <w:color w:val="000000"/>
+        </w:rPr>
+      </w:pPr>
+      <w:r>
+        <w:rPr>
+          <w:rFonts w:ascii="Georgia" w:hAnsi="Georgia" w:cs="Arial"/>
           <w:color w:val="000000"/>
           <w:sz w:val="20"/>
           <w:szCs w:val="20"/>
         </w:rPr>
-      </w:pPr>
-      <w:r>
-        <w:rPr>
-          <w:rFonts w:ascii="Arial" w:hAnsi="Arial" w:cs="Arial"/>
+        <w:t xml:space="preserve">   </w:t>
+      </w:r>
+      <w:r>
+        <w:rPr>
+          <w:rFonts w:ascii="Georgia" w:hAnsi="Georgia" w:cs="Arial"/>
           <w:color w:val="000000"/>
-          <w:sz w:val="20"/>
-          <w:szCs w:val="20"/>
-        </w:rPr>
-        <w:t xml:space="preserve">   Associates Degree Program</w:t>
-      </w:r>
-    </w:p>
-    <w:p>
+        </w:rPr>
+        <w:t>Associates Degree Program</w:t>
+      </w:r>
+    </w:p>
+    <w:p>
+      <w:pPr>
+        <w:rPr>
+          <w:sz w:val="32"/>
+          <w:szCs w:val="32"/>
+        </w:rPr>
+      </w:pPr>
       <w:r>
         <w:rPr>
           <w:rFonts w:ascii="Arial" w:hAnsi="Arial" w:cs="Arial"/>
           <w:color w:val="000000"/>
-          <w:sz w:val="20"/>
-          <w:szCs w:val="20"/>
         </w:rPr>
         <w:t xml:space="preserve">   </w:t>
       </w:r>
@@ -824,8 +797,6 @@
         <w:rPr>
           <w:rFonts w:ascii="Arial" w:hAnsi="Arial" w:cs="Arial"/>
           <w:color w:val="000000"/>
-          <w:sz w:val="20"/>
-          <w:szCs w:val="20"/>
         </w:rPr>
         <w:t>June</w:t>
       </w:r>
@@ -833,8 +804,6 @@
         <w:rPr>
           <w:rFonts w:ascii="Arial" w:hAnsi="Arial" w:cs="Arial"/>
           <w:color w:val="000000"/>
-          <w:sz w:val="20"/>
-          <w:szCs w:val="20"/>
         </w:rPr>
         <w:t xml:space="preserve"> 2021 – August 2021</w:t>
       </w:r>
@@ -848,79 +817,79 @@
         </w:numPr>
         <w:rPr>
           <w:rFonts w:ascii="Arial" w:hAnsi="Arial" w:cs="Arial"/>
-          <w:sz w:val="20"/>
-          <w:szCs w:val="20"/>
-        </w:rPr>
-      </w:pPr>
-      <w:r>
-        <w:rPr>
-          <w:rFonts w:ascii="Arial" w:hAnsi="Arial" w:cs="Arial"/>
-          <w:sz w:val="20"/>
-          <w:szCs w:val="20"/>
+          <w:sz w:val="22"/>
+          <w:szCs w:val="22"/>
+        </w:rPr>
+      </w:pPr>
+      <w:r>
+        <w:rPr>
+          <w:rFonts w:ascii="Arial" w:hAnsi="Arial" w:cs="Arial"/>
+          <w:sz w:val="22"/>
+          <w:szCs w:val="22"/>
         </w:rPr>
         <w:t xml:space="preserve">Configured </w:t>
       </w:r>
       <w:r>
         <w:rPr>
           <w:rFonts w:ascii="Arial" w:hAnsi="Arial" w:cs="Arial"/>
-          <w:sz w:val="20"/>
-          <w:szCs w:val="20"/>
+          <w:sz w:val="22"/>
+          <w:szCs w:val="22"/>
         </w:rPr>
         <w:t>W</w:t>
       </w:r>
       <w:r>
         <w:rPr>
           <w:rFonts w:ascii="Arial" w:hAnsi="Arial" w:cs="Arial"/>
-          <w:sz w:val="20"/>
-          <w:szCs w:val="20"/>
+          <w:sz w:val="22"/>
+          <w:szCs w:val="22"/>
         </w:rPr>
         <w:t>indows 10 IPv4/v6 address,</w:t>
       </w:r>
       <w:r>
         <w:rPr>
           <w:rFonts w:ascii="Arial" w:hAnsi="Arial" w:cs="Arial"/>
-          <w:sz w:val="20"/>
-          <w:szCs w:val="20"/>
+          <w:sz w:val="22"/>
+          <w:szCs w:val="22"/>
         </w:rPr>
         <w:t xml:space="preserve"> Settings, Control Panel,</w:t>
       </w:r>
       <w:r>
         <w:rPr>
           <w:rFonts w:ascii="Arial" w:hAnsi="Arial" w:cs="Arial"/>
-          <w:sz w:val="20"/>
-          <w:szCs w:val="20"/>
+          <w:sz w:val="22"/>
+          <w:szCs w:val="22"/>
         </w:rPr>
         <w:t xml:space="preserve"> Subnet, </w:t>
       </w:r>
       <w:r>
         <w:rPr>
           <w:rFonts w:ascii="Arial" w:hAnsi="Arial" w:cs="Arial"/>
-          <w:sz w:val="20"/>
-          <w:szCs w:val="20"/>
+          <w:sz w:val="22"/>
+          <w:szCs w:val="22"/>
         </w:rPr>
         <w:t>workgroup, anti-malware,</w:t>
       </w:r>
       <w:r>
         <w:rPr>
           <w:rFonts w:ascii="Arial" w:hAnsi="Arial" w:cs="Arial"/>
-          <w:sz w:val="20"/>
-          <w:szCs w:val="20"/>
+          <w:sz w:val="22"/>
+          <w:szCs w:val="22"/>
         </w:rPr>
         <w:t xml:space="preserve"> Domain, W</w:t>
       </w:r>
       <w:r>
         <w:rPr>
           <w:rFonts w:ascii="Arial" w:hAnsi="Arial" w:cs="Arial"/>
-          <w:sz w:val="20"/>
-          <w:szCs w:val="20"/>
+          <w:sz w:val="22"/>
+          <w:szCs w:val="22"/>
         </w:rPr>
         <w:t>IFI</w:t>
       </w:r>
       <w:r>
         <w:rPr>
           <w:rFonts w:ascii="Arial" w:hAnsi="Arial" w:cs="Arial"/>
-          <w:sz w:val="20"/>
-          <w:szCs w:val="20"/>
+          <w:sz w:val="22"/>
+          <w:szCs w:val="22"/>
         </w:rPr>
         <w:t xml:space="preserve">, VPN, NTFS Permissions, Hard Drive configuration </w:t>
       </w:r>
@@ -934,23 +903,23 @@
         </w:numPr>
         <w:rPr>
           <w:rFonts w:ascii="Arial" w:hAnsi="Arial" w:cs="Arial"/>
-          <w:sz w:val="20"/>
-          <w:szCs w:val="20"/>
-        </w:rPr>
-      </w:pPr>
-      <w:r>
-        <w:rPr>
-          <w:rFonts w:ascii="Arial" w:hAnsi="Arial" w:cs="Arial"/>
-          <w:sz w:val="20"/>
-          <w:szCs w:val="20"/>
+          <w:sz w:val="22"/>
+          <w:szCs w:val="22"/>
+        </w:rPr>
+      </w:pPr>
+      <w:r>
+        <w:rPr>
+          <w:rFonts w:ascii="Arial" w:hAnsi="Arial" w:cs="Arial"/>
+          <w:sz w:val="22"/>
+          <w:szCs w:val="22"/>
         </w:rPr>
         <w:t xml:space="preserve">Configured </w:t>
       </w:r>
       <w:r>
         <w:rPr>
           <w:rFonts w:ascii="Arial" w:hAnsi="Arial" w:cs="Arial"/>
-          <w:sz w:val="20"/>
-          <w:szCs w:val="20"/>
+          <w:sz w:val="22"/>
+          <w:szCs w:val="22"/>
         </w:rPr>
         <w:t>PFSense Firewall software and hardware</w:t>
       </w:r>
@@ -964,15 +933,15 @@
         </w:numPr>
         <w:rPr>
           <w:rFonts w:ascii="Arial" w:hAnsi="Arial" w:cs="Arial"/>
-          <w:sz w:val="20"/>
-          <w:szCs w:val="20"/>
-        </w:rPr>
-      </w:pPr>
-      <w:r>
-        <w:rPr>
-          <w:rFonts w:ascii="Arial" w:hAnsi="Arial" w:cs="Arial"/>
-          <w:sz w:val="20"/>
-          <w:szCs w:val="20"/>
+          <w:sz w:val="22"/>
+          <w:szCs w:val="22"/>
+        </w:rPr>
+      </w:pPr>
+      <w:r>
+        <w:rPr>
+          <w:rFonts w:ascii="Arial" w:hAnsi="Arial" w:cs="Arial"/>
+          <w:sz w:val="22"/>
+          <w:szCs w:val="22"/>
         </w:rPr>
         <w:t>Diagnosed and resolved common network problems</w:t>
       </w:r>
@@ -986,15 +955,15 @@
         </w:numPr>
         <w:rPr>
           <w:rFonts w:ascii="Arial" w:hAnsi="Arial" w:cs="Arial"/>
-          <w:sz w:val="20"/>
-          <w:szCs w:val="20"/>
-        </w:rPr>
-      </w:pPr>
-      <w:r>
-        <w:rPr>
-          <w:rFonts w:ascii="Arial" w:hAnsi="Arial" w:cs="Arial"/>
-          <w:sz w:val="20"/>
-          <w:szCs w:val="20"/>
+          <w:sz w:val="22"/>
+          <w:szCs w:val="22"/>
+        </w:rPr>
+      </w:pPr>
+      <w:r>
+        <w:rPr>
+          <w:rFonts w:ascii="Arial" w:hAnsi="Arial" w:cs="Arial"/>
+          <w:sz w:val="22"/>
+          <w:szCs w:val="22"/>
         </w:rPr>
         <w:t>Assembled and configured Windows 10 machines for clients</w:t>
       </w:r>
@@ -1021,6 +990,8 @@
           <w:b/>
           <w:bCs/>
           <w:color w:val="auto"/>
+          <w:sz w:val="28"/>
+          <w:szCs w:val="32"/>
         </w:rPr>
         <w:t>Operator I</w:t>
       </w:r>
@@ -1030,6 +1001,8 @@
           <w:b/>
           <w:bCs/>
           <w:color w:val="auto"/>
+          <w:sz w:val="28"/>
+          <w:szCs w:val="32"/>
         </w:rPr>
         <w:t>-IV</w:t>
       </w:r>
@@ -1039,6 +1012,8 @@
           <w:b/>
           <w:bCs/>
           <w:color w:val="auto"/>
+          <w:sz w:val="28"/>
+          <w:szCs w:val="32"/>
         </w:rPr>
         <w:t xml:space="preserve"> | Marino\Ware </w:t>
       </w:r>
@@ -1046,7 +1021,7 @@
     <w:p>
       <w:pPr>
         <w:rPr>
-          <w:rFonts w:ascii="Arial" w:hAnsi="Arial" w:cs="Arial"/>
+          <w:rFonts w:ascii="Georgia" w:hAnsi="Georgia" w:cs="Arial"/>
           <w:color w:val="000000"/>
           <w:sz w:val="20"/>
           <w:szCs w:val="20"/>
@@ -1064,10 +1039,8 @@
       <w:bookmarkStart w:id="1" w:name="_Hlk54964923"/>
       <w:r>
         <w:rPr>
-          <w:rFonts w:ascii="Arial" w:hAnsi="Arial" w:cs="Arial"/>
+          <w:rFonts w:ascii="Georgia" w:hAnsi="Georgia" w:cs="Arial"/>
           <w:color w:val="000000"/>
-          <w:sz w:val="20"/>
-          <w:szCs w:val="20"/>
         </w:rPr>
         <w:t>January 2015 – January 2018</w:t>
       </w:r>
@@ -1084,16 +1057,16 @@
         <w:rPr>
           <w:rFonts w:ascii="Arial" w:hAnsi="Arial" w:cs="Arial"/>
           <w:color w:val="000000"/>
-          <w:sz w:val="20"/>
-          <w:szCs w:val="20"/>
+          <w:sz w:val="22"/>
+          <w:szCs w:val="22"/>
         </w:rPr>
       </w:pPr>
       <w:r>
         <w:rPr>
           <w:rFonts w:ascii="Arial" w:hAnsi="Arial" w:cs="Arial"/>
           <w:color w:val="000000"/>
-          <w:sz w:val="20"/>
-          <w:szCs w:val="20"/>
+          <w:sz w:val="22"/>
+          <w:szCs w:val="22"/>
         </w:rPr>
         <w:t>S</w:t>
       </w:r>
@@ -1101,8 +1074,8 @@
         <w:rPr>
           <w:rFonts w:ascii="Arial" w:hAnsi="Arial" w:cs="Arial"/>
           <w:color w:val="000000"/>
-          <w:sz w:val="20"/>
-          <w:szCs w:val="20"/>
+          <w:sz w:val="22"/>
+          <w:szCs w:val="22"/>
         </w:rPr>
         <w:t xml:space="preserve">uccessfully </w:t>
       </w:r>
@@ -1110,8 +1083,8 @@
         <w:rPr>
           <w:rFonts w:ascii="Arial" w:hAnsi="Arial" w:cs="Arial"/>
           <w:color w:val="000000"/>
-          <w:sz w:val="20"/>
-          <w:szCs w:val="20"/>
+          <w:sz w:val="22"/>
+          <w:szCs w:val="22"/>
         </w:rPr>
         <w:t>train</w:t>
       </w:r>
@@ -1119,8 +1092,8 @@
         <w:rPr>
           <w:rFonts w:ascii="Arial" w:hAnsi="Arial" w:cs="Arial"/>
           <w:color w:val="000000"/>
-          <w:sz w:val="20"/>
-          <w:szCs w:val="20"/>
+          <w:sz w:val="22"/>
+          <w:szCs w:val="22"/>
         </w:rPr>
         <w:t>ed</w:t>
       </w:r>
@@ -1128,8 +1101,8 @@
         <w:rPr>
           <w:rFonts w:ascii="Arial" w:hAnsi="Arial" w:cs="Arial"/>
           <w:color w:val="000000"/>
-          <w:sz w:val="20"/>
-          <w:szCs w:val="20"/>
+          <w:sz w:val="22"/>
+          <w:szCs w:val="22"/>
         </w:rPr>
         <w:t xml:space="preserve"> new employees to perform their assigned tasks</w:t>
       </w:r>
@@ -1145,16 +1118,16 @@
         <w:rPr>
           <w:rFonts w:ascii="Arial" w:hAnsi="Arial" w:cs="Arial"/>
           <w:color w:val="000000"/>
-          <w:sz w:val="20"/>
-          <w:szCs w:val="20"/>
+          <w:sz w:val="22"/>
+          <w:szCs w:val="22"/>
         </w:rPr>
       </w:pPr>
       <w:r>
         <w:rPr>
           <w:rFonts w:ascii="Arial" w:hAnsi="Arial" w:cs="Arial"/>
           <w:color w:val="000000"/>
-          <w:sz w:val="20"/>
-          <w:szCs w:val="20"/>
+          <w:sz w:val="22"/>
+          <w:szCs w:val="22"/>
         </w:rPr>
         <w:t xml:space="preserve">Strong problem-solving ability with a desire for continuous improvement </w:t>
       </w:r>
@@ -1181,6 +1154,8 @@
           <w:b/>
           <w:bCs/>
           <w:color w:val="auto"/>
+          <w:sz w:val="28"/>
+          <w:szCs w:val="32"/>
         </w:rPr>
         <w:t xml:space="preserve">Graphic Designer/Web Developer | Webkiss Designs </w:t>
       </w:r>
@@ -1188,7 +1163,7 @@
     <w:p>
       <w:pPr>
         <w:rPr>
-          <w:rFonts w:ascii="Arial" w:hAnsi="Arial" w:cs="Arial"/>
+          <w:rFonts w:ascii="Georgia" w:hAnsi="Georgia" w:cs="Arial"/>
           <w:color w:val="000000"/>
           <w:sz w:val="20"/>
           <w:szCs w:val="20"/>
@@ -1205,10 +1180,8 @@
       </w:r>
       <w:r>
         <w:rPr>
-          <w:rFonts w:ascii="Arial" w:hAnsi="Arial" w:cs="Arial"/>
+          <w:rFonts w:ascii="Georgia" w:hAnsi="Georgia" w:cs="Arial"/>
           <w:color w:val="000000"/>
-          <w:sz w:val="20"/>
-          <w:szCs w:val="20"/>
         </w:rPr>
         <w:t>January 2013 – May 2015</w:t>
       </w:r>
@@ -1223,16 +1196,16 @@
         <w:rPr>
           <w:rFonts w:ascii="Arial" w:hAnsi="Arial" w:cs="Arial"/>
           <w:color w:val="000000" w:themeColor="text1"/>
-          <w:sz w:val="20"/>
-          <w:szCs w:val="20"/>
+          <w:sz w:val="22"/>
+          <w:szCs w:val="22"/>
         </w:rPr>
       </w:pPr>
       <w:r>
         <w:rPr>
           <w:rFonts w:ascii="Arial" w:hAnsi="Arial" w:cs="Arial"/>
           <w:color w:val="000000" w:themeColor="text1"/>
-          <w:sz w:val="20"/>
-          <w:szCs w:val="20"/>
+          <w:sz w:val="22"/>
+          <w:szCs w:val="22"/>
         </w:rPr>
         <w:t>Experience with both Mac and Windows operating systems</w:t>
       </w:r>
@@ -1247,16 +1220,16 @@
         <w:rPr>
           <w:rFonts w:ascii="Arial" w:hAnsi="Arial" w:cs="Arial"/>
           <w:color w:val="000000" w:themeColor="text1"/>
-          <w:sz w:val="20"/>
-          <w:szCs w:val="20"/>
+          <w:sz w:val="22"/>
+          <w:szCs w:val="22"/>
         </w:rPr>
       </w:pPr>
       <w:r>
         <w:rPr>
           <w:rFonts w:ascii="Arial" w:hAnsi="Arial" w:cs="Arial"/>
           <w:color w:val="000000" w:themeColor="text1"/>
-          <w:sz w:val="20"/>
-          <w:szCs w:val="20"/>
+          <w:sz w:val="22"/>
+          <w:szCs w:val="22"/>
         </w:rPr>
         <w:t xml:space="preserve">Adobe Creative Cloud: Dreamweaver, </w:t>
       </w:r>
@@ -1264,8 +1237,8 @@
         <w:rPr>
           <w:rFonts w:ascii="Arial" w:hAnsi="Arial" w:cs="Arial"/>
           <w:color w:val="000000" w:themeColor="text1"/>
-          <w:sz w:val="20"/>
-          <w:szCs w:val="20"/>
+          <w:sz w:val="22"/>
+          <w:szCs w:val="22"/>
         </w:rPr>
         <w:t xml:space="preserve">Visual Studio Code, </w:t>
       </w:r>
@@ -1273,8 +1246,8 @@
         <w:rPr>
           <w:rFonts w:ascii="Arial" w:hAnsi="Arial" w:cs="Arial"/>
           <w:color w:val="000000" w:themeColor="text1"/>
-          <w:sz w:val="20"/>
-          <w:szCs w:val="20"/>
+          <w:sz w:val="22"/>
+          <w:szCs w:val="22"/>
         </w:rPr>
         <w:t>After Effects, Premier Pro, Illustrator, and Photoshop</w:t>
       </w:r>
@@ -1289,16 +1262,16 @@
         <w:rPr>
           <w:rFonts w:ascii="Arial" w:hAnsi="Arial" w:cs="Arial"/>
           <w:color w:val="000000" w:themeColor="text1"/>
-          <w:sz w:val="20"/>
-          <w:szCs w:val="20"/>
+          <w:sz w:val="22"/>
+          <w:szCs w:val="22"/>
         </w:rPr>
       </w:pPr>
       <w:r>
         <w:rPr>
           <w:rFonts w:ascii="Arial" w:hAnsi="Arial" w:cs="Arial"/>
           <w:color w:val="000000" w:themeColor="text1"/>
-          <w:sz w:val="20"/>
-          <w:szCs w:val="20"/>
+          <w:sz w:val="22"/>
+          <w:szCs w:val="22"/>
         </w:rPr>
         <w:t>Programming Languages: HTML 5, CSS, JavaScript</w:t>
       </w:r>
@@ -1312,16 +1285,16 @@
         </w:numPr>
         <w:rPr>
           <w:rFonts w:ascii="Arial" w:hAnsi="Arial" w:cs="Arial"/>
-          <w:sz w:val="20"/>
-          <w:szCs w:val="20"/>
+          <w:sz w:val="22"/>
+          <w:szCs w:val="22"/>
         </w:rPr>
       </w:pPr>
       <w:r>
         <w:rPr>
           <w:rFonts w:ascii="Arial" w:hAnsi="Arial" w:cs="Arial"/>
           <w:color w:val="000000" w:themeColor="text1"/>
-          <w:sz w:val="20"/>
-          <w:szCs w:val="20"/>
+          <w:sz w:val="22"/>
+          <w:szCs w:val="22"/>
         </w:rPr>
         <w:t>Microsoft Office: Word, Power Point, Excel</w:t>
       </w:r>
@@ -1329,8 +1302,8 @@
         <w:rPr>
           <w:rFonts w:ascii="Arial" w:hAnsi="Arial" w:cs="Arial"/>
           <w:color w:val="000000"/>
-          <w:sz w:val="20"/>
-          <w:szCs w:val="20"/>
+          <w:sz w:val="22"/>
+          <w:szCs w:val="22"/>
         </w:rPr>
         <w:t xml:space="preserve"> </w:t>
       </w:r>
@@ -1344,16 +1317,16 @@
         </w:numPr>
         <w:rPr>
           <w:rFonts w:ascii="Arial" w:hAnsi="Arial" w:cs="Arial"/>
-          <w:sz w:val="20"/>
-          <w:szCs w:val="20"/>
+          <w:sz w:val="22"/>
+          <w:szCs w:val="22"/>
         </w:rPr>
       </w:pPr>
       <w:r>
         <w:rPr>
           <w:rFonts w:ascii="Arial" w:hAnsi="Arial" w:cs="Arial"/>
           <w:color w:val="000000"/>
-          <w:sz w:val="20"/>
-          <w:szCs w:val="20"/>
+          <w:sz w:val="22"/>
+          <w:szCs w:val="22"/>
         </w:rPr>
         <w:t>Used transfer protocols such as FTP, TLS, SSL frequently as well as host control panel software</w:t>
       </w:r>
@@ -1367,16 +1340,16 @@
         </w:numPr>
         <w:rPr>
           <w:rFonts w:ascii="Arial" w:hAnsi="Arial" w:cs="Arial"/>
-          <w:sz w:val="20"/>
-          <w:szCs w:val="20"/>
+          <w:sz w:val="22"/>
+          <w:szCs w:val="22"/>
         </w:rPr>
       </w:pPr>
       <w:r>
         <w:rPr>
           <w:rFonts w:ascii="Arial" w:hAnsi="Arial" w:cs="Arial"/>
           <w:color w:val="000000"/>
-          <w:sz w:val="20"/>
-          <w:szCs w:val="20"/>
+          <w:sz w:val="22"/>
+          <w:szCs w:val="22"/>
         </w:rPr>
         <w:t>Configured</w:t>
       </w:r>
@@ -1384,8 +1357,8 @@
         <w:rPr>
           <w:rFonts w:ascii="Arial" w:hAnsi="Arial" w:cs="Arial"/>
           <w:color w:val="000000"/>
-          <w:sz w:val="20"/>
-          <w:szCs w:val="20"/>
+          <w:sz w:val="22"/>
+          <w:szCs w:val="22"/>
         </w:rPr>
         <w:t xml:space="preserve"> DNS Cname/Aname file types within host control panel for proper IP and Domain Name mapping </w:t>
       </w:r>
@@ -1400,8 +1373,6 @@
           <w:rFonts w:ascii="Arial" w:hAnsi="Arial" w:cs="Arial"/>
           <w:smallCaps w:val="0"/>
           <w:color w:val="5C760A" w:themeColor="accent1" w:themeShade="BF"/>
-          <w:sz w:val="20"/>
-          <w:szCs w:val="20"/>
         </w:rPr>
       </w:pPr>
       <w:r>
@@ -1409,10 +1380,7 @@
           <w:rFonts w:ascii="Arial" w:hAnsi="Arial" w:cs="Arial"/>
           <w:smallCaps w:val="0"/>
           <w:color w:val="5C760A" w:themeColor="accent1" w:themeShade="BF"/>
-          <w:sz w:val="20"/>
-          <w:szCs w:val="20"/>
-        </w:rPr>
-        <w:lastRenderedPageBreak/>
+        </w:rPr>
         <w:t>SUBJECT MATTER EXPERTISE</w:t>
       </w:r>
     </w:p>
@@ -1440,8 +1408,8 @@
           <w:rFonts w:ascii="Arial" w:hAnsi="Arial" w:cs="Arial"/>
           <w:b/>
           <w:bCs/>
-          <w:sz w:val="20"/>
-          <w:szCs w:val="20"/>
+          <w:sz w:val="28"/>
+          <w:szCs w:val="28"/>
         </w:rPr>
         <w:t>COMPUTER TECHNOLOGY</w:t>
       </w:r>
@@ -1455,15 +1423,15 @@
         </w:numPr>
         <w:rPr>
           <w:rFonts w:ascii="Arial" w:hAnsi="Arial" w:cs="Arial"/>
-          <w:sz w:val="20"/>
-          <w:szCs w:val="20"/>
-        </w:rPr>
-      </w:pPr>
-      <w:r>
-        <w:rPr>
-          <w:rFonts w:ascii="Arial" w:hAnsi="Arial" w:cs="Arial"/>
-          <w:sz w:val="20"/>
-          <w:szCs w:val="20"/>
+          <w:sz w:val="22"/>
+          <w:szCs w:val="22"/>
+        </w:rPr>
+      </w:pPr>
+      <w:r>
+        <w:rPr>
+          <w:rFonts w:ascii="Arial" w:hAnsi="Arial" w:cs="Arial"/>
+          <w:sz w:val="22"/>
+          <w:szCs w:val="22"/>
         </w:rPr>
         <w:t xml:space="preserve">Windows server 2016 </w:t>
       </w:r>
@@ -1477,15 +1445,15 @@
         </w:numPr>
         <w:rPr>
           <w:rFonts w:ascii="Arial" w:hAnsi="Arial" w:cs="Arial"/>
-          <w:sz w:val="20"/>
-          <w:szCs w:val="20"/>
-        </w:rPr>
-      </w:pPr>
-      <w:r>
-        <w:rPr>
-          <w:rFonts w:ascii="Arial" w:hAnsi="Arial" w:cs="Arial"/>
-          <w:sz w:val="20"/>
-          <w:szCs w:val="20"/>
+          <w:sz w:val="22"/>
+          <w:szCs w:val="22"/>
+        </w:rPr>
+      </w:pPr>
+      <w:r>
+        <w:rPr>
+          <w:rFonts w:ascii="Arial" w:hAnsi="Arial" w:cs="Arial"/>
+          <w:sz w:val="22"/>
+          <w:szCs w:val="22"/>
         </w:rPr>
         <w:t xml:space="preserve">Windows 10 </w:t>
       </w:r>
@@ -1499,15 +1467,15 @@
         </w:numPr>
         <w:rPr>
           <w:rFonts w:ascii="Arial" w:hAnsi="Arial" w:cs="Arial"/>
-          <w:sz w:val="20"/>
-          <w:szCs w:val="20"/>
-        </w:rPr>
-      </w:pPr>
-      <w:r>
-        <w:rPr>
-          <w:rFonts w:ascii="Arial" w:hAnsi="Arial" w:cs="Arial"/>
-          <w:sz w:val="20"/>
-          <w:szCs w:val="20"/>
+          <w:sz w:val="22"/>
+          <w:szCs w:val="22"/>
+        </w:rPr>
+      </w:pPr>
+      <w:r>
+        <w:rPr>
+          <w:rFonts w:ascii="Arial" w:hAnsi="Arial" w:cs="Arial"/>
+          <w:sz w:val="22"/>
+          <w:szCs w:val="22"/>
         </w:rPr>
         <w:t>Linux OS</w:t>
       </w:r>
@@ -1521,15 +1489,15 @@
         </w:numPr>
         <w:rPr>
           <w:rFonts w:ascii="Arial" w:hAnsi="Arial" w:cs="Arial"/>
-          <w:sz w:val="20"/>
-          <w:szCs w:val="20"/>
-        </w:rPr>
-      </w:pPr>
-      <w:r>
-        <w:rPr>
-          <w:rFonts w:ascii="Arial" w:hAnsi="Arial" w:cs="Arial"/>
-          <w:sz w:val="20"/>
-          <w:szCs w:val="20"/>
+          <w:sz w:val="22"/>
+          <w:szCs w:val="22"/>
+        </w:rPr>
+      </w:pPr>
+      <w:r>
+        <w:rPr>
+          <w:rFonts w:ascii="Arial" w:hAnsi="Arial" w:cs="Arial"/>
+          <w:sz w:val="22"/>
+          <w:szCs w:val="22"/>
         </w:rPr>
         <w:t>Cisco Switch CLI/GUI</w:t>
       </w:r>
@@ -1543,15 +1511,15 @@
         </w:numPr>
         <w:rPr>
           <w:rFonts w:ascii="Arial" w:hAnsi="Arial" w:cs="Arial"/>
-          <w:sz w:val="20"/>
-          <w:szCs w:val="20"/>
-        </w:rPr>
-      </w:pPr>
-      <w:r>
-        <w:rPr>
-          <w:rFonts w:ascii="Arial" w:hAnsi="Arial" w:cs="Arial"/>
-          <w:sz w:val="20"/>
-          <w:szCs w:val="20"/>
+          <w:sz w:val="22"/>
+          <w:szCs w:val="22"/>
+        </w:rPr>
+      </w:pPr>
+      <w:r>
+        <w:rPr>
+          <w:rFonts w:ascii="Arial" w:hAnsi="Arial" w:cs="Arial"/>
+          <w:sz w:val="22"/>
+          <w:szCs w:val="22"/>
         </w:rPr>
         <w:t>Cisco Router CLI/GUI</w:t>
       </w:r>
@@ -1565,23 +1533,23 @@
         </w:numPr>
         <w:rPr>
           <w:rFonts w:ascii="Arial" w:hAnsi="Arial" w:cs="Arial"/>
-          <w:sz w:val="20"/>
-          <w:szCs w:val="20"/>
-        </w:rPr>
-      </w:pPr>
-      <w:r>
-        <w:rPr>
-          <w:rFonts w:ascii="Arial" w:hAnsi="Arial" w:cs="Arial"/>
-          <w:sz w:val="20"/>
-          <w:szCs w:val="20"/>
+          <w:sz w:val="22"/>
+          <w:szCs w:val="22"/>
+        </w:rPr>
+      </w:pPr>
+      <w:r>
+        <w:rPr>
+          <w:rFonts w:ascii="Arial" w:hAnsi="Arial" w:cs="Arial"/>
+          <w:sz w:val="22"/>
+          <w:szCs w:val="22"/>
         </w:rPr>
         <w:t>Web Programming HTML, CSS, JS</w:t>
       </w:r>
       <w:r>
         <w:rPr>
           <w:rFonts w:ascii="Arial" w:hAnsi="Arial" w:cs="Arial"/>
-          <w:sz w:val="20"/>
-          <w:szCs w:val="20"/>
+          <w:sz w:val="22"/>
+          <w:szCs w:val="22"/>
         </w:rPr>
         <w:t>, PHP</w:t>
       </w:r>
@@ -1595,15 +1563,15 @@
         </w:numPr>
         <w:rPr>
           <w:rFonts w:ascii="Arial" w:hAnsi="Arial" w:cs="Arial"/>
-          <w:sz w:val="20"/>
-          <w:szCs w:val="20"/>
-        </w:rPr>
-      </w:pPr>
-      <w:r>
-        <w:rPr>
-          <w:rFonts w:ascii="Arial" w:hAnsi="Arial" w:cs="Arial"/>
-          <w:sz w:val="20"/>
-          <w:szCs w:val="20"/>
+          <w:sz w:val="22"/>
+          <w:szCs w:val="22"/>
+        </w:rPr>
+      </w:pPr>
+      <w:r>
+        <w:rPr>
+          <w:rFonts w:ascii="Arial" w:hAnsi="Arial" w:cs="Arial"/>
+          <w:sz w:val="22"/>
+          <w:szCs w:val="22"/>
         </w:rPr>
         <w:t xml:space="preserve">PFSense </w:t>
       </w:r>
@@ -1617,8 +1585,6 @@
           <w:rFonts w:ascii="Arial" w:hAnsi="Arial" w:cs="Arial"/>
           <w:smallCaps w:val="0"/>
           <w:color w:val="5C760A" w:themeColor="accent1" w:themeShade="BF"/>
-          <w:sz w:val="20"/>
-          <w:szCs w:val="20"/>
         </w:rPr>
       </w:pPr>
       <w:r>
@@ -1626,8 +1592,6 @@
           <w:rFonts w:ascii="Arial" w:hAnsi="Arial" w:cs="Arial"/>
           <w:smallCaps w:val="0"/>
           <w:color w:val="5C760A" w:themeColor="accent1" w:themeShade="BF"/>
-          <w:sz w:val="20"/>
-          <w:szCs w:val="20"/>
         </w:rPr>
         <w:t>EDUCATION</w:t>
       </w:r>
@@ -1663,10 +1627,16 @@
           <w:bCs/>
           <w:smallCaps w:val="0"/>
           <w:color w:val="000000" w:themeColor="text1"/>
-          <w:sz w:val="20"/>
-          <w:szCs w:val="20"/>
         </w:rPr>
         <w:t>SOUTHERN CRESCENT TECHNICAL COLLEGE</w:t>
+      </w:r>
+      <w:r>
+        <w:rPr>
+          <w:rFonts w:ascii="Arial" w:hAnsi="Arial" w:cs="Arial"/>
+          <w:smallCaps w:val="0"/>
+          <w:color w:val="000000" w:themeColor="text1"/>
+        </w:rPr>
+        <w:t xml:space="preserve">     </w:t>
       </w:r>
       <w:r>
         <w:rPr>
@@ -1676,7 +1646,7 @@
           <w:sz w:val="20"/>
           <w:szCs w:val="20"/>
         </w:rPr>
-        <w:t xml:space="preserve">     </w:t>
+        <w:tab/>
       </w:r>
       <w:r>
         <w:rPr>
@@ -1713,10 +1683,9 @@
           <w:rFonts w:ascii="Arial" w:hAnsi="Arial" w:cs="Arial"/>
           <w:smallCaps w:val="0"/>
           <w:color w:val="000000" w:themeColor="text1"/>
-          <w:sz w:val="20"/>
-          <w:szCs w:val="20"/>
-        </w:rPr>
-        <w:tab/>
+          <w:sz w:val="24"/>
+          <w:szCs w:val="24"/>
+        </w:rPr>
         <w:t>4.0GPA</w:t>
       </w:r>
     </w:p>
@@ -1724,6 +1693,17 @@
       <w:pPr>
         <w:pStyle w:val="Heading2"/>
         <w:spacing w:before="0" w:after="0"/>
+        <w:rPr>
+          <w:rStyle w:val="Strong"/>
+          <w:rFonts w:ascii="Georgia" w:hAnsi="Georgia" w:cstheme="minorHAnsi"/>
+          <w:b w:val="0"/>
+          <w:smallCaps w:val="0"/>
+          <w:color w:val="000000" w:themeColor="text1"/>
+          <w:sz w:val="24"/>
+          <w:szCs w:val="24"/>
+        </w:rPr>
+      </w:pPr>
+      <w:r>
         <w:rPr>
           <w:rStyle w:val="Strong"/>
           <w:rFonts w:ascii="Arial" w:hAnsi="Arial" w:cs="Arial"/>
@@ -1733,125 +1713,102 @@
           <w:sz w:val="20"/>
           <w:szCs w:val="20"/>
         </w:rPr>
-      </w:pPr>
+        <w:t xml:space="preserve">   </w:t>
+      </w:r>
       <w:r>
         <w:rPr>
           <w:rStyle w:val="Strong"/>
-          <w:rFonts w:ascii="Arial" w:hAnsi="Arial" w:cs="Arial"/>
+          <w:rFonts w:ascii="Georgia" w:hAnsi="Georgia" w:cstheme="minorHAnsi"/>
           <w:b w:val="0"/>
+          <w:smallCaps w:val="0"/>
+          <w:color w:val="000000" w:themeColor="text1"/>
+          <w:sz w:val="24"/>
+          <w:szCs w:val="24"/>
+        </w:rPr>
+        <w:t>Network Specialist: Associates Degree</w:t>
+      </w:r>
+    </w:p>
+    <w:p>
+      <w:pPr>
+        <w:pStyle w:val="Heading2"/>
+        <w:spacing w:before="0" w:after="0"/>
+        <w:rPr>
+          <w:rFonts w:ascii="Arial" w:hAnsi="Arial" w:cs="Arial"/>
           <w:smallCaps w:val="0"/>
           <w:color w:val="000000" w:themeColor="text1"/>
           <w:sz w:val="20"/>
           <w:szCs w:val="20"/>
         </w:rPr>
-        <w:t xml:space="preserve">   </w:t>
-      </w:r>
+      </w:pPr>
       <w:r>
         <w:rPr>
           <w:rStyle w:val="Strong"/>
-          <w:rFonts w:ascii="Arial" w:hAnsi="Arial" w:cs="Arial"/>
+          <w:rFonts w:ascii="Georgia" w:hAnsi="Georgia" w:cstheme="minorHAnsi"/>
           <w:b w:val="0"/>
           <w:smallCaps w:val="0"/>
           <w:color w:val="000000" w:themeColor="text1"/>
-          <w:sz w:val="20"/>
-          <w:szCs w:val="20"/>
-        </w:rPr>
-        <w:t>Network</w:t>
+          <w:sz w:val="24"/>
+          <w:szCs w:val="24"/>
+        </w:rPr>
+        <w:t xml:space="preserve">   </w:t>
       </w:r>
       <w:r>
         <w:rPr>
           <w:rStyle w:val="Strong"/>
-          <w:rFonts w:ascii="Arial" w:hAnsi="Arial" w:cs="Arial"/>
+          <w:rFonts w:ascii="Georgia" w:hAnsi="Georgia" w:cstheme="minorHAnsi"/>
           <w:b w:val="0"/>
           <w:smallCaps w:val="0"/>
           <w:color w:val="000000" w:themeColor="text1"/>
-          <w:sz w:val="20"/>
-          <w:szCs w:val="20"/>
-        </w:rPr>
-        <w:t xml:space="preserve"> Specialist: Associates Degree</w:t>
-      </w:r>
-    </w:p>
-    <w:p>
-      <w:pPr>
-        <w:pStyle w:val="Heading2"/>
-        <w:spacing w:before="0" w:after="0"/>
-        <w:rPr>
-          <w:rFonts w:ascii="Arial" w:hAnsi="Arial" w:cs="Arial"/>
-          <w:smallCaps w:val="0"/>
-          <w:color w:val="000000" w:themeColor="text1"/>
-          <w:sz w:val="20"/>
-          <w:szCs w:val="20"/>
-        </w:rPr>
-      </w:pPr>
+          <w:sz w:val="24"/>
+          <w:szCs w:val="24"/>
+        </w:rPr>
+        <w:t>Graduated:</w:t>
+      </w:r>
       <w:r>
         <w:rPr>
           <w:rStyle w:val="Strong"/>
-          <w:rFonts w:ascii="Arial" w:hAnsi="Arial" w:cs="Arial"/>
+          <w:rFonts w:ascii="Georgia" w:hAnsi="Georgia" w:cstheme="minorHAnsi"/>
           <w:b w:val="0"/>
           <w:smallCaps w:val="0"/>
           <w:color w:val="000000" w:themeColor="text1"/>
-          <w:sz w:val="20"/>
-          <w:szCs w:val="20"/>
-        </w:rPr>
-        <w:t xml:space="preserve">   </w:t>
+          <w:sz w:val="24"/>
+          <w:szCs w:val="24"/>
+        </w:rPr>
+        <w:t xml:space="preserve"> December</w:t>
       </w:r>
       <w:r>
         <w:rPr>
           <w:rStyle w:val="Strong"/>
-          <w:rFonts w:ascii="Arial" w:hAnsi="Arial" w:cs="Arial"/>
+          <w:rFonts w:ascii="Georgia" w:hAnsi="Georgia" w:cstheme="minorHAnsi"/>
           <w:b w:val="0"/>
           <w:smallCaps w:val="0"/>
           <w:color w:val="000000" w:themeColor="text1"/>
-          <w:sz w:val="20"/>
-          <w:szCs w:val="20"/>
-        </w:rPr>
-        <w:t>Graduated:</w:t>
+          <w:sz w:val="24"/>
+          <w:szCs w:val="24"/>
+        </w:rPr>
+        <w:t xml:space="preserve"> 2021</w:t>
       </w:r>
       <w:r>
         <w:rPr>
           <w:rStyle w:val="Strong"/>
-          <w:rFonts w:ascii="Arial" w:hAnsi="Arial" w:cs="Arial"/>
+          <w:rFonts w:ascii="Georgia" w:hAnsi="Georgia" w:cs="Arial"/>
           <w:b w:val="0"/>
           <w:smallCaps w:val="0"/>
           <w:color w:val="000000" w:themeColor="text1"/>
-          <w:sz w:val="20"/>
-          <w:szCs w:val="20"/>
-        </w:rPr>
-        <w:t xml:space="preserve"> December</w:t>
+          <w:sz w:val="24"/>
+          <w:szCs w:val="24"/>
+        </w:rPr>
+        <w:t xml:space="preserve"> </w:t>
       </w:r>
       <w:r>
         <w:rPr>
           <w:rStyle w:val="Strong"/>
-          <w:rFonts w:ascii="Arial" w:hAnsi="Arial" w:cs="Arial"/>
+          <w:rFonts w:ascii="Georgia" w:hAnsi="Georgia" w:cs="Arial"/>
           <w:b w:val="0"/>
           <w:smallCaps w:val="0"/>
           <w:color w:val="000000" w:themeColor="text1"/>
-          <w:sz w:val="20"/>
-          <w:szCs w:val="20"/>
-        </w:rPr>
-        <w:t xml:space="preserve"> 2021</w:t>
-      </w:r>
-      <w:r>
-        <w:rPr>
-          <w:rStyle w:val="Strong"/>
-          <w:rFonts w:ascii="Arial" w:hAnsi="Arial" w:cs="Arial"/>
-          <w:b w:val="0"/>
-          <w:smallCaps w:val="0"/>
-          <w:color w:val="000000" w:themeColor="text1"/>
-          <w:sz w:val="20"/>
-          <w:szCs w:val="20"/>
-        </w:rPr>
-        <w:t xml:space="preserve"> </w:t>
-      </w:r>
-      <w:r>
-        <w:rPr>
-          <w:rStyle w:val="Strong"/>
-          <w:rFonts w:ascii="Arial" w:hAnsi="Arial" w:cs="Arial"/>
-          <w:b w:val="0"/>
-          <w:smallCaps w:val="0"/>
-          <w:color w:val="000000" w:themeColor="text1"/>
-          <w:sz w:val="20"/>
-          <w:szCs w:val="20"/>
+          <w:sz w:val="24"/>
+          <w:szCs w:val="24"/>
         </w:rPr>
         <w:tab/>
       </w:r>
@@ -1950,15 +1907,15 @@
         <w:ind w:left="1080"/>
         <w:rPr>
           <w:rFonts w:ascii="Arial" w:hAnsi="Arial" w:cs="Arial"/>
-          <w:sz w:val="20"/>
-          <w:szCs w:val="20"/>
-        </w:rPr>
-      </w:pPr>
-      <w:r>
-        <w:rPr>
-          <w:rFonts w:ascii="Arial" w:hAnsi="Arial" w:cs="Arial"/>
-          <w:sz w:val="20"/>
-          <w:szCs w:val="20"/>
+          <w:sz w:val="22"/>
+          <w:szCs w:val="22"/>
+        </w:rPr>
+      </w:pPr>
+      <w:r>
+        <w:rPr>
+          <w:rFonts w:ascii="Arial" w:hAnsi="Arial" w:cs="Arial"/>
+          <w:sz w:val="22"/>
+          <w:szCs w:val="22"/>
         </w:rPr>
         <w:t>1001: Computer Concepts</w:t>
       </w:r>
@@ -1973,15 +1930,15 @@
         <w:ind w:left="1080"/>
         <w:rPr>
           <w:rFonts w:ascii="Arial" w:hAnsi="Arial" w:cs="Arial"/>
-          <w:sz w:val="20"/>
-          <w:szCs w:val="20"/>
-        </w:rPr>
-      </w:pPr>
-      <w:r>
-        <w:rPr>
-          <w:rFonts w:ascii="Arial" w:hAnsi="Arial" w:cs="Arial"/>
-          <w:sz w:val="20"/>
-          <w:szCs w:val="20"/>
+          <w:sz w:val="22"/>
+          <w:szCs w:val="22"/>
+        </w:rPr>
+      </w:pPr>
+      <w:r>
+        <w:rPr>
+          <w:rFonts w:ascii="Arial" w:hAnsi="Arial" w:cs="Arial"/>
+          <w:sz w:val="22"/>
+          <w:szCs w:val="22"/>
         </w:rPr>
         <w:t>1111: College Algebra</w:t>
       </w:r>
@@ -1996,23 +1953,23 @@
         <w:ind w:left="1080"/>
         <w:rPr>
           <w:rFonts w:ascii="Arial" w:hAnsi="Arial" w:cs="Arial"/>
-          <w:sz w:val="20"/>
-          <w:szCs w:val="20"/>
-        </w:rPr>
-      </w:pPr>
-      <w:r>
-        <w:rPr>
-          <w:rFonts w:ascii="Arial" w:hAnsi="Arial" w:cs="Arial"/>
-          <w:sz w:val="20"/>
-          <w:szCs w:val="20"/>
+          <w:sz w:val="22"/>
+          <w:szCs w:val="22"/>
+        </w:rPr>
+      </w:pPr>
+      <w:r>
+        <w:rPr>
+          <w:rFonts w:ascii="Arial" w:hAnsi="Arial" w:cs="Arial"/>
+          <w:sz w:val="22"/>
+          <w:szCs w:val="22"/>
         </w:rPr>
         <w:t xml:space="preserve">1122: </w:t>
       </w:r>
       <w:r>
         <w:rPr>
           <w:rFonts w:ascii="Arial" w:hAnsi="Arial" w:cs="Arial"/>
-          <w:sz w:val="20"/>
-          <w:szCs w:val="20"/>
+          <w:sz w:val="22"/>
+          <w:szCs w:val="22"/>
         </w:rPr>
         <w:t>Hardware Installation and maintenance</w:t>
       </w:r>
@@ -2027,15 +1984,15 @@
         <w:ind w:left="1080"/>
         <w:rPr>
           <w:rFonts w:ascii="Arial" w:hAnsi="Arial" w:cs="Arial"/>
-          <w:sz w:val="20"/>
-          <w:szCs w:val="20"/>
-        </w:rPr>
-      </w:pPr>
-      <w:r>
-        <w:rPr>
-          <w:rFonts w:ascii="Arial" w:hAnsi="Arial" w:cs="Arial"/>
-          <w:sz w:val="20"/>
-          <w:szCs w:val="20"/>
+          <w:sz w:val="22"/>
+          <w:szCs w:val="22"/>
+        </w:rPr>
+      </w:pPr>
+      <w:r>
+        <w:rPr>
+          <w:rFonts w:ascii="Arial" w:hAnsi="Arial" w:cs="Arial"/>
+          <w:sz w:val="22"/>
+          <w:szCs w:val="22"/>
         </w:rPr>
         <w:t>1130: Operating Systems Concepts</w:t>
       </w:r>
@@ -2050,15 +2007,15 @@
         <w:ind w:left="1080"/>
         <w:rPr>
           <w:rFonts w:ascii="Arial" w:hAnsi="Arial" w:cs="Arial"/>
-          <w:sz w:val="20"/>
-          <w:szCs w:val="20"/>
-        </w:rPr>
-      </w:pPr>
-      <w:r>
-        <w:rPr>
-          <w:rFonts w:ascii="Arial" w:hAnsi="Arial" w:cs="Arial"/>
-          <w:sz w:val="20"/>
-          <w:szCs w:val="20"/>
+          <w:sz w:val="22"/>
+          <w:szCs w:val="22"/>
+        </w:rPr>
+      </w:pPr>
+      <w:r>
+        <w:rPr>
+          <w:rFonts w:ascii="Arial" w:hAnsi="Arial" w:cs="Arial"/>
+          <w:sz w:val="22"/>
+          <w:szCs w:val="22"/>
         </w:rPr>
         <w:t>1401: Computer Networking Fundamentals</w:t>
       </w:r>
@@ -2073,15 +2030,15 @@
         <w:ind w:left="1080"/>
         <w:rPr>
           <w:rFonts w:ascii="Arial" w:hAnsi="Arial" w:cs="Arial"/>
-          <w:sz w:val="20"/>
-          <w:szCs w:val="20"/>
-        </w:rPr>
-      </w:pPr>
-      <w:r>
-        <w:rPr>
-          <w:rFonts w:ascii="Arial" w:hAnsi="Arial" w:cs="Arial"/>
-          <w:sz w:val="20"/>
-          <w:szCs w:val="20"/>
+          <w:sz w:val="22"/>
+          <w:szCs w:val="22"/>
+        </w:rPr>
+      </w:pPr>
+      <w:r>
+        <w:rPr>
+          <w:rFonts w:ascii="Arial" w:hAnsi="Arial" w:cs="Arial"/>
+          <w:sz w:val="22"/>
+          <w:szCs w:val="22"/>
         </w:rPr>
         <w:t>1601: Information Security Fundamentals</w:t>
       </w:r>
@@ -2096,15 +2053,15 @@
         <w:ind w:left="1080"/>
         <w:rPr>
           <w:rFonts w:ascii="Arial" w:hAnsi="Arial" w:cs="Arial"/>
-          <w:sz w:val="20"/>
-          <w:szCs w:val="20"/>
-        </w:rPr>
-      </w:pPr>
-      <w:r>
-        <w:rPr>
-          <w:rFonts w:ascii="Arial" w:hAnsi="Arial" w:cs="Arial"/>
-          <w:sz w:val="20"/>
-          <w:szCs w:val="20"/>
+          <w:sz w:val="22"/>
+          <w:szCs w:val="22"/>
+        </w:rPr>
+      </w:pPr>
+      <w:r>
+        <w:rPr>
+          <w:rFonts w:ascii="Arial" w:hAnsi="Arial" w:cs="Arial"/>
+          <w:sz w:val="22"/>
+          <w:szCs w:val="22"/>
         </w:rPr>
         <w:t>1000: Computer Literacy</w:t>
       </w:r>
@@ -2119,15 +2076,15 @@
         <w:ind w:left="1080"/>
         <w:rPr>
           <w:rFonts w:ascii="Arial" w:hAnsi="Arial" w:cs="Arial"/>
-          <w:sz w:val="20"/>
-          <w:szCs w:val="20"/>
-        </w:rPr>
-      </w:pPr>
-      <w:r>
-        <w:rPr>
-          <w:rFonts w:ascii="Arial" w:hAnsi="Arial" w:cs="Arial"/>
-          <w:sz w:val="20"/>
-          <w:szCs w:val="20"/>
+          <w:sz w:val="22"/>
+          <w:szCs w:val="22"/>
+        </w:rPr>
+      </w:pPr>
+      <w:r>
+        <w:rPr>
+          <w:rFonts w:ascii="Arial" w:hAnsi="Arial" w:cs="Arial"/>
+          <w:sz w:val="22"/>
+          <w:szCs w:val="22"/>
         </w:rPr>
         <w:t xml:space="preserve">2411: Microsoft Client </w:t>
       </w:r>
@@ -2142,15 +2099,15 @@
         <w:ind w:left="1080"/>
         <w:rPr>
           <w:rFonts w:ascii="Arial" w:hAnsi="Arial" w:cs="Arial"/>
-          <w:sz w:val="20"/>
-          <w:szCs w:val="20"/>
-        </w:rPr>
-      </w:pPr>
-      <w:r>
-        <w:rPr>
-          <w:rFonts w:ascii="Arial" w:hAnsi="Arial" w:cs="Arial"/>
-          <w:sz w:val="20"/>
-          <w:szCs w:val="20"/>
+          <w:sz w:val="22"/>
+          <w:szCs w:val="22"/>
+        </w:rPr>
+      </w:pPr>
+      <w:r>
+        <w:rPr>
+          <w:rFonts w:ascii="Arial" w:hAnsi="Arial" w:cs="Arial"/>
+          <w:sz w:val="22"/>
+          <w:szCs w:val="22"/>
         </w:rPr>
         <w:t>2412: Microsoft Server Directory SVCS</w:t>
       </w:r>
@@ -2165,15 +2122,15 @@
         <w:ind w:left="1080"/>
         <w:rPr>
           <w:rFonts w:ascii="Arial" w:hAnsi="Arial" w:cs="Arial"/>
-          <w:sz w:val="20"/>
-          <w:szCs w:val="20"/>
-        </w:rPr>
-      </w:pPr>
-      <w:r>
-        <w:rPr>
-          <w:rFonts w:ascii="Arial" w:hAnsi="Arial" w:cs="Arial"/>
-          <w:sz w:val="20"/>
-          <w:szCs w:val="20"/>
+          <w:sz w:val="22"/>
+          <w:szCs w:val="22"/>
+        </w:rPr>
+      </w:pPr>
+      <w:r>
+        <w:rPr>
+          <w:rFonts w:ascii="Arial" w:hAnsi="Arial" w:cs="Arial"/>
+          <w:sz w:val="22"/>
+          <w:szCs w:val="22"/>
         </w:rPr>
         <w:t>2413: Microsoft Server Networking</w:t>
       </w:r>
@@ -2188,23 +2145,23 @@
         <w:ind w:left="1080"/>
         <w:rPr>
           <w:rFonts w:ascii="Arial" w:hAnsi="Arial" w:cs="Arial"/>
-          <w:sz w:val="20"/>
-          <w:szCs w:val="20"/>
-        </w:rPr>
-      </w:pPr>
-      <w:r>
-        <w:rPr>
-          <w:rFonts w:ascii="Arial" w:hAnsi="Arial" w:cs="Arial"/>
-          <w:sz w:val="20"/>
-          <w:szCs w:val="20"/>
+          <w:sz w:val="22"/>
+          <w:szCs w:val="22"/>
+        </w:rPr>
+      </w:pPr>
+      <w:r>
+        <w:rPr>
+          <w:rFonts w:ascii="Arial" w:hAnsi="Arial" w:cs="Arial"/>
+          <w:sz w:val="22"/>
+          <w:szCs w:val="22"/>
         </w:rPr>
         <w:t xml:space="preserve">2414: Microsoft Server </w:t>
       </w:r>
       <w:r>
         <w:rPr>
           <w:rFonts w:ascii="Arial" w:hAnsi="Arial" w:cs="Arial"/>
-          <w:sz w:val="20"/>
-          <w:szCs w:val="20"/>
+          <w:sz w:val="22"/>
+          <w:szCs w:val="22"/>
         </w:rPr>
         <w:t>Identity SVCS</w:t>
       </w:r>
@@ -2219,23 +2176,23 @@
         <w:ind w:left="1080"/>
         <w:rPr>
           <w:rFonts w:ascii="Arial" w:hAnsi="Arial" w:cs="Arial"/>
-          <w:sz w:val="20"/>
-          <w:szCs w:val="20"/>
-        </w:rPr>
-      </w:pPr>
-      <w:r>
-        <w:rPr>
-          <w:rFonts w:ascii="Arial" w:hAnsi="Arial" w:cs="Arial"/>
-          <w:sz w:val="20"/>
-          <w:szCs w:val="20"/>
+          <w:sz w:val="22"/>
+          <w:szCs w:val="22"/>
+        </w:rPr>
+      </w:pPr>
+      <w:r>
+        <w:rPr>
+          <w:rFonts w:ascii="Arial" w:hAnsi="Arial" w:cs="Arial"/>
+          <w:sz w:val="22"/>
+          <w:szCs w:val="22"/>
         </w:rPr>
         <w:t xml:space="preserve">2451: Intro to Networks </w:t>
       </w:r>
       <w:r>
         <w:rPr>
           <w:rFonts w:ascii="Arial" w:hAnsi="Arial" w:cs="Arial"/>
-          <w:sz w:val="20"/>
-          <w:szCs w:val="20"/>
+          <w:sz w:val="22"/>
+          <w:szCs w:val="22"/>
         </w:rPr>
         <w:t>(CISCO)</w:t>
       </w:r>
@@ -2250,15 +2207,15 @@
         <w:ind w:left="1080"/>
         <w:rPr>
           <w:rFonts w:ascii="Arial" w:hAnsi="Arial" w:cs="Arial"/>
-          <w:sz w:val="20"/>
-          <w:szCs w:val="20"/>
-        </w:rPr>
-      </w:pPr>
-      <w:r>
-        <w:rPr>
-          <w:rFonts w:ascii="Arial" w:hAnsi="Arial" w:cs="Arial"/>
-          <w:sz w:val="20"/>
-          <w:szCs w:val="20"/>
+          <w:sz w:val="22"/>
+          <w:szCs w:val="22"/>
+        </w:rPr>
+      </w:pPr>
+      <w:r>
+        <w:rPr>
+          <w:rFonts w:ascii="Arial" w:hAnsi="Arial" w:cs="Arial"/>
+          <w:sz w:val="22"/>
+          <w:szCs w:val="22"/>
         </w:rPr>
         <w:t>2452: Routing and Switching (CISCO)</w:t>
       </w:r>
@@ -2273,15 +2230,15 @@
         <w:ind w:left="1080"/>
         <w:rPr>
           <w:rFonts w:ascii="Arial" w:hAnsi="Arial" w:cs="Arial"/>
-          <w:sz w:val="20"/>
-          <w:szCs w:val="20"/>
-        </w:rPr>
-      </w:pPr>
-      <w:r>
-        <w:rPr>
-          <w:rFonts w:ascii="Arial" w:hAnsi="Arial" w:cs="Arial"/>
-          <w:sz w:val="20"/>
-          <w:szCs w:val="20"/>
+          <w:sz w:val="22"/>
+          <w:szCs w:val="22"/>
+        </w:rPr>
+      </w:pPr>
+      <w:r>
+        <w:rPr>
+          <w:rFonts w:ascii="Arial" w:hAnsi="Arial" w:cs="Arial"/>
+          <w:sz w:val="22"/>
+          <w:szCs w:val="22"/>
         </w:rPr>
         <w:t>2453: Scaling Networks (CISCO)</w:t>
       </w:r>
@@ -2296,15 +2253,15 @@
         <w:ind w:left="1080"/>
         <w:rPr>
           <w:rFonts w:ascii="Arial" w:hAnsi="Arial" w:cs="Arial"/>
-          <w:sz w:val="20"/>
-          <w:szCs w:val="20"/>
-        </w:rPr>
-      </w:pPr>
-      <w:r>
-        <w:rPr>
-          <w:rFonts w:ascii="Arial" w:hAnsi="Arial" w:cs="Arial"/>
-          <w:sz w:val="20"/>
-          <w:szCs w:val="20"/>
+          <w:sz w:val="22"/>
+          <w:szCs w:val="22"/>
+        </w:rPr>
+      </w:pPr>
+      <w:r>
+        <w:rPr>
+          <w:rFonts w:ascii="Arial" w:hAnsi="Arial" w:cs="Arial"/>
+          <w:sz w:val="22"/>
+          <w:szCs w:val="22"/>
         </w:rPr>
         <w:t xml:space="preserve">2601: Implement Operating System Security </w:t>
       </w:r>
@@ -2319,58 +2276,50 @@
         <w:ind w:left="1080"/>
         <w:rPr>
           <w:rFonts w:ascii="Arial" w:hAnsi="Arial" w:cs="Arial"/>
+          <w:sz w:val="22"/>
+          <w:szCs w:val="22"/>
+        </w:rPr>
+      </w:pPr>
+      <w:r>
+        <w:rPr>
+          <w:rFonts w:ascii="Arial" w:hAnsi="Arial" w:cs="Arial"/>
+          <w:sz w:val="22"/>
+          <w:szCs w:val="22"/>
+        </w:rPr>
+        <w:t>Consecutively made presidents list Fall 2019 – Fall 2021</w:t>
+      </w:r>
+    </w:p>
+    <w:p>
+      <w:pPr>
+        <w:rPr>
+          <w:rFonts w:ascii="Arial" w:hAnsi="Arial" w:cs="Arial"/>
           <w:sz w:val="20"/>
           <w:szCs w:val="20"/>
         </w:rPr>
       </w:pPr>
-      <w:r>
-        <w:rPr>
-          <w:rFonts w:ascii="Arial" w:hAnsi="Arial" w:cs="Arial"/>
-          <w:sz w:val="20"/>
-          <w:szCs w:val="20"/>
-        </w:rPr>
-        <w:t>Consecutively made presidents list Fall 2019 – Fall 2021</w:t>
-      </w:r>
-    </w:p>
-    <w:p>
-      <w:pPr>
-        <w:rPr>
-          <w:rFonts w:ascii="Arial" w:hAnsi="Arial" w:cs="Arial"/>
-          <w:sz w:val="20"/>
-          <w:szCs w:val="20"/>
-        </w:rPr>
-      </w:pPr>
     </w:p>
     <w:p>
       <w:pPr>
         <w:ind w:firstLine="720"/>
         <w:rPr>
-          <w:rFonts w:ascii="Arial" w:hAnsi="Arial" w:cs="Arial"/>
-          <w:sz w:val="20"/>
-          <w:szCs w:val="20"/>
-        </w:rPr>
-      </w:pPr>
-      <w:r>
-        <w:rPr>
-          <w:rFonts w:ascii="Arial" w:hAnsi="Arial" w:cs="Arial"/>
-          <w:sz w:val="20"/>
-          <w:szCs w:val="20"/>
+          <w:rFonts w:ascii="Georgia" w:hAnsi="Georgia" w:cs="Arial"/>
+        </w:rPr>
+      </w:pPr>
+      <w:r>
+        <w:rPr>
+          <w:rFonts w:ascii="Georgia" w:hAnsi="Georgia" w:cs="Arial"/>
         </w:rPr>
         <w:t>Certificate</w:t>
       </w:r>
       <w:r>
         <w:rPr>
-          <w:rFonts w:ascii="Arial" w:hAnsi="Arial" w:cs="Arial"/>
-          <w:sz w:val="20"/>
-          <w:szCs w:val="20"/>
+          <w:rFonts w:ascii="Georgia" w:hAnsi="Georgia" w:cs="Arial"/>
         </w:rPr>
         <w:t>s</w:t>
       </w:r>
       <w:r>
         <w:rPr>
-          <w:rFonts w:ascii="Arial" w:hAnsi="Arial" w:cs="Arial"/>
-          <w:sz w:val="20"/>
-          <w:szCs w:val="20"/>
+          <w:rFonts w:ascii="Georgia" w:hAnsi="Georgia" w:cs="Arial"/>
         </w:rPr>
         <w:t xml:space="preserve"> Obtained:</w:t>
       </w:r>
@@ -2385,15 +2334,15 @@
         <w:ind w:left="1080"/>
         <w:rPr>
           <w:rFonts w:ascii="Arial" w:hAnsi="Arial" w:cs="Arial"/>
-          <w:sz w:val="20"/>
-          <w:szCs w:val="20"/>
-        </w:rPr>
-      </w:pPr>
-      <w:r>
-        <w:rPr>
-          <w:rFonts w:ascii="Arial" w:hAnsi="Arial" w:cs="Arial"/>
-          <w:sz w:val="20"/>
-          <w:szCs w:val="20"/>
+          <w:sz w:val="22"/>
+          <w:szCs w:val="22"/>
+        </w:rPr>
+      </w:pPr>
+      <w:r>
+        <w:rPr>
+          <w:rFonts w:ascii="Arial" w:hAnsi="Arial" w:cs="Arial"/>
+          <w:sz w:val="22"/>
+          <w:szCs w:val="22"/>
         </w:rPr>
         <w:t>Network Pro – TestOut</w:t>
       </w:r>
@@ -2408,31 +2357,31 @@
         <w:ind w:left="1080"/>
         <w:rPr>
           <w:rFonts w:ascii="Arial" w:hAnsi="Arial" w:cs="Arial"/>
-          <w:sz w:val="20"/>
-          <w:szCs w:val="20"/>
-        </w:rPr>
-      </w:pPr>
-      <w:r>
-        <w:rPr>
-          <w:rFonts w:ascii="Arial" w:hAnsi="Arial" w:cs="Arial"/>
-          <w:sz w:val="20"/>
-          <w:szCs w:val="20"/>
+          <w:sz w:val="22"/>
+          <w:szCs w:val="22"/>
+        </w:rPr>
+      </w:pPr>
+      <w:r>
+        <w:rPr>
+          <w:rFonts w:ascii="Arial" w:hAnsi="Arial" w:cs="Arial"/>
+          <w:sz w:val="22"/>
+          <w:szCs w:val="22"/>
         </w:rPr>
         <w:t xml:space="preserve">Security Pro </w:t>
       </w:r>
       <w:r>
         <w:rPr>
           <w:rFonts w:ascii="Arial" w:hAnsi="Arial" w:cs="Arial"/>
-          <w:sz w:val="20"/>
-          <w:szCs w:val="20"/>
+          <w:sz w:val="22"/>
+          <w:szCs w:val="22"/>
         </w:rPr>
         <w:t>–</w:t>
       </w:r>
       <w:r>
         <w:rPr>
           <w:rFonts w:ascii="Arial" w:hAnsi="Arial" w:cs="Arial"/>
-          <w:sz w:val="20"/>
-          <w:szCs w:val="20"/>
+          <w:sz w:val="22"/>
+          <w:szCs w:val="22"/>
         </w:rPr>
         <w:t xml:space="preserve"> TestOut</w:t>
       </w:r>
@@ -2458,7 +2407,25 @@
           <w:sz w:val="20"/>
           <w:szCs w:val="20"/>
         </w:rPr>
-        <w:t xml:space="preserve">   UNIVERSITY OF WEST GEORGIA</w:t>
+        <w:t xml:space="preserve">   </w:t>
+      </w:r>
+      <w:r>
+        <w:rPr>
+          <w:rStyle w:val="Strong"/>
+          <w:rFonts w:ascii="Arial" w:hAnsi="Arial" w:cs="Arial"/>
+          <w:bCs/>
+          <w:smallCaps w:val="0"/>
+          <w:color w:val="000000" w:themeColor="text1"/>
+        </w:rPr>
+        <w:t>UNIVERSITY OF WEST GEORGIA</w:t>
+      </w:r>
+      <w:r>
+        <w:rPr>
+          <w:rFonts w:ascii="Arial" w:hAnsi="Arial" w:cs="Arial"/>
+          <w:smallCaps w:val="0"/>
+          <w:color w:val="000000" w:themeColor="text1"/>
+        </w:rPr>
+        <w:t xml:space="preserve">     </w:t>
       </w:r>
       <w:r>
         <w:rPr>
@@ -2468,7 +2435,7 @@
           <w:sz w:val="20"/>
           <w:szCs w:val="20"/>
         </w:rPr>
-        <w:t xml:space="preserve">     </w:t>
+        <w:tab/>
       </w:r>
       <w:r>
         <w:rPr>
@@ -2525,10 +2492,9 @@
           <w:rFonts w:ascii="Arial" w:hAnsi="Arial" w:cs="Arial"/>
           <w:smallCaps w:val="0"/>
           <w:color w:val="000000" w:themeColor="text1"/>
-          <w:sz w:val="20"/>
-          <w:szCs w:val="20"/>
-        </w:rPr>
-        <w:tab/>
+          <w:sz w:val="24"/>
+          <w:szCs w:val="24"/>
+        </w:rPr>
         <w:t>3.2GPA</w:t>
       </w:r>
     </w:p>
@@ -2536,7 +2502,7 @@
       <w:pPr>
         <w:pStyle w:val="Heading3"/>
         <w:rPr>
-          <w:rFonts w:ascii="Arial" w:hAnsi="Arial" w:cs="Arial"/>
+          <w:rFonts w:ascii="Georgia" w:hAnsi="Georgia" w:cs="Arial"/>
           <w:smallCaps w:val="0"/>
           <w:color w:val="000000" w:themeColor="text1"/>
           <w:sz w:val="20"/>
@@ -2551,7 +2517,15 @@
           <w:sz w:val="20"/>
           <w:szCs w:val="20"/>
         </w:rPr>
-        <w:t xml:space="preserve">   Computer Information Systems (12 credits)</w:t>
+        <w:t xml:space="preserve">   </w:t>
+      </w:r>
+      <w:r>
+        <w:rPr>
+          <w:rFonts w:ascii="Georgia" w:hAnsi="Georgia" w:cs="Arial"/>
+          <w:smallCaps w:val="0"/>
+          <w:color w:val="000000" w:themeColor="text1"/>
+        </w:rPr>
+        <w:t>Computer Information Systems (12 credits)</w:t>
       </w:r>
     </w:p>
     <w:p>
@@ -2562,12 +2536,16 @@
           <w:numId w:val="23"/>
         </w:numPr>
         <w:ind w:left="1080"/>
-      </w:pPr>
-      <w:r>
-        <w:rPr>
-          <w:rFonts w:ascii="Arial" w:hAnsi="Arial" w:cs="Arial"/>
-          <w:sz w:val="20"/>
-          <w:szCs w:val="20"/>
+        <w:rPr>
+          <w:sz w:val="28"/>
+          <w:szCs w:val="28"/>
+        </w:rPr>
+      </w:pPr>
+      <w:r>
+        <w:rPr>
+          <w:rFonts w:ascii="Arial" w:hAnsi="Arial" w:cs="Arial"/>
+          <w:sz w:val="22"/>
+          <w:szCs w:val="22"/>
         </w:rPr>
         <w:t>1101: Art Appreciation</w:t>
       </w:r>
@@ -2580,12 +2558,16 @@
           <w:numId w:val="23"/>
         </w:numPr>
         <w:ind w:left="1080"/>
-      </w:pPr>
-      <w:r>
-        <w:rPr>
-          <w:rFonts w:ascii="Arial" w:hAnsi="Arial" w:cs="Arial"/>
-          <w:sz w:val="20"/>
-          <w:szCs w:val="20"/>
+        <w:rPr>
+          <w:sz w:val="28"/>
+          <w:szCs w:val="28"/>
+        </w:rPr>
+      </w:pPr>
+      <w:r>
+        <w:rPr>
+          <w:rFonts w:ascii="Arial" w:hAnsi="Arial" w:cs="Arial"/>
+          <w:sz w:val="22"/>
+          <w:szCs w:val="22"/>
         </w:rPr>
         <w:t>1113: Precalculus</w:t>
       </w:r>
@@ -2598,12 +2580,16 @@
           <w:numId w:val="23"/>
         </w:numPr>
         <w:ind w:left="1080"/>
-      </w:pPr>
-      <w:r>
-        <w:rPr>
-          <w:rFonts w:ascii="Arial" w:hAnsi="Arial" w:cs="Arial"/>
-          <w:sz w:val="20"/>
-          <w:szCs w:val="20"/>
+        <w:rPr>
+          <w:sz w:val="28"/>
+          <w:szCs w:val="28"/>
+        </w:rPr>
+      </w:pPr>
+      <w:r>
+        <w:rPr>
+          <w:rFonts w:ascii="Arial" w:hAnsi="Arial" w:cs="Arial"/>
+          <w:sz w:val="22"/>
+          <w:szCs w:val="22"/>
         </w:rPr>
         <w:t>1112: World History</w:t>
       </w:r>
@@ -2620,13 +2606,15 @@
           <w:rStyle w:val="Strong"/>
           <w:b w:val="0"/>
           <w:color w:val="auto"/>
-        </w:rPr>
-      </w:pPr>
-      <w:r>
-        <w:rPr>
-          <w:rFonts w:ascii="Arial" w:hAnsi="Arial" w:cs="Arial"/>
-          <w:sz w:val="20"/>
-          <w:szCs w:val="20"/>
+          <w:sz w:val="28"/>
+          <w:szCs w:val="28"/>
+        </w:rPr>
+      </w:pPr>
+      <w:r>
+        <w:rPr>
+          <w:rFonts w:ascii="Arial" w:hAnsi="Arial" w:cs="Arial"/>
+          <w:sz w:val="22"/>
+          <w:szCs w:val="22"/>
         </w:rPr>
         <w:t>1101: Composition and Rhetoric</w:t>
       </w:r>
@@ -2651,10 +2639,18 @@
           <w:b w:val="0"/>
           <w:smallCaps w:val="0"/>
           <w:color w:val="000000" w:themeColor="text1"/>
-          <w:sz w:val="20"/>
-          <w:szCs w:val="20"/>
         </w:rPr>
         <w:t xml:space="preserve">   </w:t>
+      </w:r>
+      <w:r>
+        <w:rPr>
+          <w:rStyle w:val="Strong"/>
+          <w:rFonts w:ascii="Arial" w:hAnsi="Arial" w:cs="Arial"/>
+          <w:bCs/>
+          <w:smallCaps w:val="0"/>
+          <w:color w:val="000000" w:themeColor="text1"/>
+        </w:rPr>
+        <w:t xml:space="preserve">PIKE COUNTY HIGH SCHOOL </w:t>
       </w:r>
       <w:r>
         <w:rPr>
@@ -2666,18 +2662,6 @@
           <w:sz w:val="20"/>
           <w:szCs w:val="20"/>
         </w:rPr>
-        <w:t xml:space="preserve">PIKE COUNTY HIGH SCHOOL </w:t>
-      </w:r>
-      <w:r>
-        <w:rPr>
-          <w:rStyle w:val="Strong"/>
-          <w:rFonts w:ascii="Arial" w:hAnsi="Arial" w:cs="Arial"/>
-          <w:bCs/>
-          <w:smallCaps w:val="0"/>
-          <w:color w:val="000000" w:themeColor="text1"/>
-          <w:sz w:val="20"/>
-          <w:szCs w:val="20"/>
-        </w:rPr>
         <w:tab/>
       </w:r>
       <w:r>
@@ -2751,6 +2735,17 @@
           <w:szCs w:val="20"/>
         </w:rPr>
         <w:tab/>
+      </w:r>
+      <w:r>
+        <w:rPr>
+          <w:rStyle w:val="Strong"/>
+          <w:rFonts w:ascii="Arial" w:hAnsi="Arial" w:cs="Arial"/>
+          <w:b w:val="0"/>
+          <w:smallCaps w:val="0"/>
+          <w:color w:val="000000" w:themeColor="text1"/>
+          <w:sz w:val="24"/>
+          <w:szCs w:val="24"/>
+        </w:rPr>
         <w:t>3.7GPA</w:t>
       </w:r>
     </w:p>
@@ -2759,11 +2754,11 @@
         <w:pStyle w:val="Heading2"/>
         <w:spacing w:before="0" w:after="0"/>
         <w:rPr>
-          <w:rFonts w:ascii="Arial" w:hAnsi="Arial" w:cs="Arial"/>
+          <w:rFonts w:asciiTheme="minorHAnsi" w:hAnsiTheme="minorHAnsi" w:cstheme="minorHAnsi"/>
           <w:smallCaps w:val="0"/>
           <w:color w:val="000000" w:themeColor="text1"/>
-          <w:sz w:val="20"/>
-          <w:szCs w:val="20"/>
+          <w:sz w:val="22"/>
+          <w:szCs w:val="22"/>
         </w:rPr>
       </w:pPr>
       <w:r>
@@ -2780,51 +2775,93 @@
       </w:r>
       <w:r>
         <w:rPr>
-          <w:rFonts w:ascii="Arial" w:hAnsi="Arial" w:cs="Arial"/>
+          <w:rFonts w:asciiTheme="minorHAnsi" w:hAnsiTheme="minorHAnsi" w:cstheme="minorHAnsi"/>
           <w:smallCaps w:val="0"/>
           <w:color w:val="000000" w:themeColor="text1"/>
-          <w:sz w:val="20"/>
-          <w:szCs w:val="20"/>
-        </w:rPr>
-        <w:t>Honor Graduate</w:t>
-      </w:r>
-      <w:r>
-        <w:rPr>
-          <w:rFonts w:ascii="Arial" w:hAnsi="Arial" w:cs="Arial"/>
-          <w:smallCaps w:val="0"/>
-          <w:color w:val="000000" w:themeColor="text1"/>
-          <w:sz w:val="20"/>
-          <w:szCs w:val="20"/>
-        </w:rPr>
-        <w:t xml:space="preserve"> </w:t>
-      </w:r>
-    </w:p>
-    <w:p>
-      <w:r>
+          <w:sz w:val="22"/>
+          <w:szCs w:val="22"/>
+        </w:rPr>
+        <w:t xml:space="preserve">Honor Graduate </w:t>
+      </w:r>
+    </w:p>
+    <w:p>
+      <w:pPr>
+        <w:rPr>
+          <w:rFonts w:asciiTheme="minorHAnsi" w:hAnsiTheme="minorHAnsi" w:cstheme="minorHAnsi"/>
+          <w:sz w:val="22"/>
+          <w:szCs w:val="22"/>
+        </w:rPr>
+      </w:pPr>
+      <w:r>
+        <w:rPr>
+          <w:rFonts w:asciiTheme="minorHAnsi" w:hAnsiTheme="minorHAnsi" w:cstheme="minorHAnsi"/>
+          <w:sz w:val="22"/>
+          <w:szCs w:val="22"/>
+        </w:rPr>
         <w:t xml:space="preserve">   NSH</w:t>
       </w:r>
       <w:r>
+        <w:rPr>
+          <w:rFonts w:asciiTheme="minorHAnsi" w:hAnsiTheme="minorHAnsi" w:cstheme="minorHAnsi"/>
+          <w:sz w:val="22"/>
+          <w:szCs w:val="22"/>
+        </w:rPr>
         <w:t>S</w:t>
       </w:r>
       <w:r>
+        <w:rPr>
+          <w:rFonts w:asciiTheme="minorHAnsi" w:hAnsiTheme="minorHAnsi" w:cstheme="minorHAnsi"/>
+          <w:sz w:val="22"/>
+          <w:szCs w:val="22"/>
+        </w:rPr>
         <w:t xml:space="preserve">S </w:t>
       </w:r>
       <w:r>
+        <w:rPr>
+          <w:rFonts w:asciiTheme="minorHAnsi" w:hAnsiTheme="minorHAnsi" w:cstheme="minorHAnsi"/>
+          <w:sz w:val="22"/>
+          <w:szCs w:val="22"/>
+        </w:rPr>
         <w:t>H</w:t>
       </w:r>
       <w:r>
+        <w:rPr>
+          <w:rFonts w:asciiTheme="minorHAnsi" w:hAnsiTheme="minorHAnsi" w:cstheme="minorHAnsi"/>
+          <w:sz w:val="22"/>
+          <w:szCs w:val="22"/>
+        </w:rPr>
         <w:t xml:space="preserve">onor </w:t>
       </w:r>
       <w:r>
+        <w:rPr>
+          <w:rFonts w:asciiTheme="minorHAnsi" w:hAnsiTheme="minorHAnsi" w:cstheme="minorHAnsi"/>
+          <w:sz w:val="22"/>
+          <w:szCs w:val="22"/>
+        </w:rPr>
         <w:t>S</w:t>
       </w:r>
       <w:r>
+        <w:rPr>
+          <w:rFonts w:asciiTheme="minorHAnsi" w:hAnsiTheme="minorHAnsi" w:cstheme="minorHAnsi"/>
+          <w:sz w:val="22"/>
+          <w:szCs w:val="22"/>
+        </w:rPr>
         <w:t xml:space="preserve">ociety </w:t>
       </w:r>
       <w:r>
+        <w:rPr>
+          <w:rFonts w:asciiTheme="minorHAnsi" w:hAnsiTheme="minorHAnsi" w:cstheme="minorHAnsi"/>
+          <w:sz w:val="22"/>
+          <w:szCs w:val="22"/>
+        </w:rPr>
         <w:t>M</w:t>
       </w:r>
       <w:r>
+        <w:rPr>
+          <w:rFonts w:asciiTheme="minorHAnsi" w:hAnsiTheme="minorHAnsi" w:cstheme="minorHAnsi"/>
+          <w:sz w:val="22"/>
+          <w:szCs w:val="22"/>
+        </w:rPr>
         <w:t>ember</w:t>
       </w:r>
     </w:p>
@@ -6258,85 +6295,85 @@
       </w:rPr>
     </w:lvl>
   </w:abstractNum>
-  <w:num w:numId="1">
+  <w:num w:numId="1" w16cid:durableId="803814215">
     <w:abstractNumId w:val="0"/>
   </w:num>
-  <w:num w:numId="2">
+  <w:num w:numId="2" w16cid:durableId="1859270027">
     <w:abstractNumId w:val="15"/>
   </w:num>
-  <w:num w:numId="3">
+  <w:num w:numId="3" w16cid:durableId="830483668">
     <w:abstractNumId w:val="26"/>
   </w:num>
-  <w:num w:numId="4">
+  <w:num w:numId="4" w16cid:durableId="1786462596">
     <w:abstractNumId w:val="1"/>
   </w:num>
-  <w:num w:numId="5">
+  <w:num w:numId="5" w16cid:durableId="1741512667">
     <w:abstractNumId w:val="2"/>
   </w:num>
-  <w:num w:numId="6">
+  <w:num w:numId="6" w16cid:durableId="931666137">
     <w:abstractNumId w:val="19"/>
   </w:num>
-  <w:num w:numId="7">
+  <w:num w:numId="7" w16cid:durableId="695232027">
     <w:abstractNumId w:val="9"/>
   </w:num>
-  <w:num w:numId="8">
+  <w:num w:numId="8" w16cid:durableId="1356492845">
     <w:abstractNumId w:val="25"/>
   </w:num>
-  <w:num w:numId="9">
+  <w:num w:numId="9" w16cid:durableId="1489638066">
     <w:abstractNumId w:val="14"/>
   </w:num>
-  <w:num w:numId="10">
+  <w:num w:numId="10" w16cid:durableId="1786919694">
     <w:abstractNumId w:val="4"/>
   </w:num>
-  <w:num w:numId="11">
+  <w:num w:numId="11" w16cid:durableId="1648705879">
     <w:abstractNumId w:val="7"/>
   </w:num>
-  <w:num w:numId="12">
+  <w:num w:numId="12" w16cid:durableId="1964925095">
     <w:abstractNumId w:val="12"/>
   </w:num>
-  <w:num w:numId="13">
+  <w:num w:numId="13" w16cid:durableId="1537547333">
     <w:abstractNumId w:val="13"/>
   </w:num>
-  <w:num w:numId="14">
+  <w:num w:numId="14" w16cid:durableId="143007143">
     <w:abstractNumId w:val="5"/>
   </w:num>
-  <w:num w:numId="15">
+  <w:num w:numId="15" w16cid:durableId="1097215224">
     <w:abstractNumId w:val="21"/>
   </w:num>
-  <w:num w:numId="16">
+  <w:num w:numId="16" w16cid:durableId="1711614535">
     <w:abstractNumId w:val="16"/>
   </w:num>
-  <w:num w:numId="17">
+  <w:num w:numId="17" w16cid:durableId="1819417015">
     <w:abstractNumId w:val="23"/>
   </w:num>
-  <w:num w:numId="18">
+  <w:num w:numId="18" w16cid:durableId="251206758">
     <w:abstractNumId w:val="11"/>
   </w:num>
-  <w:num w:numId="19">
+  <w:num w:numId="19" w16cid:durableId="1041898312">
     <w:abstractNumId w:val="6"/>
   </w:num>
-  <w:num w:numId="20">
+  <w:num w:numId="20" w16cid:durableId="625238428">
     <w:abstractNumId w:val="8"/>
   </w:num>
-  <w:num w:numId="21">
+  <w:num w:numId="21" w16cid:durableId="351301425">
     <w:abstractNumId w:val="24"/>
   </w:num>
-  <w:num w:numId="22">
+  <w:num w:numId="22" w16cid:durableId="1728650374">
     <w:abstractNumId w:val="22"/>
   </w:num>
-  <w:num w:numId="23">
+  <w:num w:numId="23" w16cid:durableId="634604022">
     <w:abstractNumId w:val="20"/>
   </w:num>
-  <w:num w:numId="24">
+  <w:num w:numId="24" w16cid:durableId="1523208880">
     <w:abstractNumId w:val="18"/>
   </w:num>
-  <w:num w:numId="25">
+  <w:num w:numId="25" w16cid:durableId="2123767432">
     <w:abstractNumId w:val="10"/>
   </w:num>
-  <w:num w:numId="26">
+  <w:num w:numId="26" w16cid:durableId="664012460">
     <w:abstractNumId w:val="17"/>
   </w:num>
-  <w:num w:numId="27">
+  <w:num w:numId="27" w16cid:durableId="2137214703">
     <w:abstractNumId w:val="3"/>
   </w:num>
 </w:numbering>

</xml_diff>